<commit_message>
day-5 (EC, scopes, this, hoisting)
</commit_message>
<xml_diff>
--- a/notes/ECcontext.docx
+++ b/notes/ECcontext.docx
@@ -3,6 +3,1990 @@
 <w:document xmlns:wpc="http://schemas.microsoft.com/office/word/2010/wordprocessingCanvas" xmlns:mc="http://schemas.openxmlformats.org/markup-compatibility/2006" xmlns:o="urn:schemas-microsoft-com:office:office" xmlns:r="http://schemas.openxmlformats.org/officeDocument/2006/relationships" xmlns:m="http://schemas.openxmlformats.org/officeDocument/2006/math" xmlns:v="urn:schemas-microsoft-com:vml" xmlns:wp14="http://schemas.microsoft.com/office/word/2010/wordprocessingDrawing" xmlns:wp="http://schemas.openxmlformats.org/drawingml/2006/wordprocessingDrawing" xmlns:w10="urn:schemas-microsoft-com:office:word" xmlns:w="http://schemas.openxmlformats.org/wordprocessingml/2006/main" xmlns:w14="http://schemas.microsoft.com/office/word/2010/wordml" xmlns:w15="http://schemas.microsoft.com/office/word/2012/wordml" xmlns:wpg="http://schemas.microsoft.com/office/word/2010/wordprocessingGroup" xmlns:wpi="http://schemas.microsoft.com/office/word/2010/wordprocessingInk" xmlns:wne="http://schemas.microsoft.com/office/word/2006/wordml" xmlns:wps="http://schemas.microsoft.com/office/word/2010/wordprocessingShape" mc:Ignorable="w14 w15 wp14">
   <w:body>
     <w:p>
+      <w:r>
+        <w:rPr>
+          <w:noProof/>
+        </w:rPr>
+        <mc:AlternateContent>
+          <mc:Choice Requires="wps">
+            <w:drawing>
+              <wp:anchor distT="0" distB="0" distL="114300" distR="114300" simplePos="0" relativeHeight="251691008" behindDoc="0" locked="0" layoutInCell="1" allowOverlap="1">
+                <wp:simplePos x="0" y="0"/>
+                <wp:positionH relativeFrom="column">
+                  <wp:posOffset>2527300</wp:posOffset>
+                </wp:positionH>
+                <wp:positionV relativeFrom="paragraph">
+                  <wp:posOffset>6115050</wp:posOffset>
+                </wp:positionV>
+                <wp:extent cx="622300" cy="1155700"/>
+                <wp:effectExtent l="0" t="38100" r="63500" b="25400"/>
+                <wp:wrapNone/>
+                <wp:docPr id="35" name="Straight Arrow Connector 35"/>
+                <wp:cNvGraphicFramePr/>
+                <a:graphic xmlns:a="http://schemas.openxmlformats.org/drawingml/2006/main">
+                  <a:graphicData uri="http://schemas.microsoft.com/office/word/2010/wordprocessingShape">
+                    <wps:wsp>
+                      <wps:cNvCnPr/>
+                      <wps:spPr>
+                        <a:xfrm flipV="1">
+                          <a:off x="0" y="0"/>
+                          <a:ext cx="622300" cy="1155700"/>
+                        </a:xfrm>
+                        <a:prstGeom prst="straightConnector1">
+                          <a:avLst/>
+                        </a:prstGeom>
+                        <a:ln>
+                          <a:solidFill>
+                            <a:srgbClr val="FFFF00"/>
+                          </a:solidFill>
+                          <a:tailEnd type="triangle"/>
+                        </a:ln>
+                      </wps:spPr>
+                      <wps:style>
+                        <a:lnRef idx="1">
+                          <a:schemeClr val="accent1"/>
+                        </a:lnRef>
+                        <a:fillRef idx="0">
+                          <a:schemeClr val="accent1"/>
+                        </a:fillRef>
+                        <a:effectRef idx="0">
+                          <a:schemeClr val="accent1"/>
+                        </a:effectRef>
+                        <a:fontRef idx="minor">
+                          <a:schemeClr val="tx1"/>
+                        </a:fontRef>
+                      </wps:style>
+                      <wps:bodyPr/>
+                    </wps:wsp>
+                  </a:graphicData>
+                </a:graphic>
+                <wp14:sizeRelH relativeFrom="margin">
+                  <wp14:pctWidth>0</wp14:pctWidth>
+                </wp14:sizeRelH>
+                <wp14:sizeRelV relativeFrom="margin">
+                  <wp14:pctHeight>0</wp14:pctHeight>
+                </wp14:sizeRelV>
+              </wp:anchor>
+            </w:drawing>
+          </mc:Choice>
+          <mc:Fallback>
+            <w:pict>
+              <v:shapetype w14:anchorId="76FD981C" id="_x0000_t32" coordsize="21600,21600" o:spt="32" o:oned="t" path="m,l21600,21600e" filled="f">
+                <v:path arrowok="t" fillok="f" o:connecttype="none"/>
+                <o:lock v:ext="edit" shapetype="t"/>
+              </v:shapetype>
+              <v:shape id="Straight Arrow Connector 35" o:spid="_x0000_s1026" type="#_x0000_t32" style="position:absolute;margin-left:199pt;margin-top:481.5pt;width:49pt;height:91pt;flip:y;z-index:251691008;visibility:visible;mso-wrap-style:square;mso-width-percent:0;mso-height-percent:0;mso-wrap-distance-left:9pt;mso-wrap-distance-top:0;mso-wrap-distance-right:9pt;mso-wrap-distance-bottom:0;mso-position-horizontal:absolute;mso-position-horizontal-relative:text;mso-position-vertical:absolute;mso-position-vertical-relative:text;mso-width-percent:0;mso-height-percent:0;mso-width-relative:margin;mso-height-relative:margin" o:gfxdata="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" strokecolor="yellow" strokeweight=".5pt">
+                <v:stroke endarrow="block" joinstyle="miter"/>
+              </v:shape>
+            </w:pict>
+          </mc:Fallback>
+        </mc:AlternateContent>
+      </w:r>
+      <w:r>
+        <w:rPr>
+          <w:noProof/>
+        </w:rPr>
+        <mc:AlternateContent>
+          <mc:Choice Requires="wps">
+            <w:drawing>
+              <wp:anchor distT="0" distB="0" distL="114300" distR="114300" simplePos="0" relativeHeight="251692032" behindDoc="0" locked="0" layoutInCell="1" allowOverlap="1">
+                <wp:simplePos x="0" y="0"/>
+                <wp:positionH relativeFrom="column">
+                  <wp:posOffset>3657600</wp:posOffset>
+                </wp:positionH>
+                <wp:positionV relativeFrom="paragraph">
+                  <wp:posOffset>8197850</wp:posOffset>
+                </wp:positionV>
+                <wp:extent cx="673100" cy="838200"/>
+                <wp:effectExtent l="0" t="0" r="12700" b="19050"/>
+                <wp:wrapNone/>
+                <wp:docPr id="36" name="Oval 36"/>
+                <wp:cNvGraphicFramePr/>
+                <a:graphic xmlns:a="http://schemas.openxmlformats.org/drawingml/2006/main">
+                  <a:graphicData uri="http://schemas.microsoft.com/office/word/2010/wordprocessingShape">
+                    <wps:wsp>
+                      <wps:cNvSpPr/>
+                      <wps:spPr>
+                        <a:xfrm>
+                          <a:off x="0" y="0"/>
+                          <a:ext cx="673100" cy="838200"/>
+                        </a:xfrm>
+                        <a:prstGeom prst="ellipse">
+                          <a:avLst/>
+                        </a:prstGeom>
+                      </wps:spPr>
+                      <wps:style>
+                        <a:lnRef idx="2">
+                          <a:schemeClr val="accent1">
+                            <a:shade val="50000"/>
+                          </a:schemeClr>
+                        </a:lnRef>
+                        <a:fillRef idx="1">
+                          <a:schemeClr val="accent1"/>
+                        </a:fillRef>
+                        <a:effectRef idx="0">
+                          <a:schemeClr val="accent1"/>
+                        </a:effectRef>
+                        <a:fontRef idx="minor">
+                          <a:schemeClr val="lt1"/>
+                        </a:fontRef>
+                      </wps:style>
+                      <wps:txbx>
+                        <w:txbxContent>
+                          <w:p>
+                            <w:pPr>
+                              <w:jc w:val="center"/>
+                            </w:pPr>
+                          </w:p>
+                        </w:txbxContent>
+                      </wps:txbx>
+                      <wps:bodyPr rot="0" spcFirstLastPara="0" vertOverflow="overflow" horzOverflow="overflow" vert="horz" wrap="square" lIns="91440" tIns="45720" rIns="91440" bIns="45720" numCol="1" spcCol="0" rtlCol="0" fromWordArt="0" anchor="ctr" anchorCtr="0" forceAA="0" compatLnSpc="1">
+                        <a:prstTxWarp prst="textNoShape">
+                          <a:avLst/>
+                        </a:prstTxWarp>
+                        <a:noAutofit/>
+                      </wps:bodyPr>
+                    </wps:wsp>
+                  </a:graphicData>
+                </a:graphic>
+              </wp:anchor>
+            </w:drawing>
+          </mc:Choice>
+          <mc:Fallback>
+            <w:pict>
+              <v:oval id="Oval 36" o:spid="_x0000_s1026" style="position:absolute;margin-left:4in;margin-top:645.5pt;width:53pt;height:66pt;z-index:251692032;visibility:visible;mso-wrap-style:square;mso-wrap-distance-left:9pt;mso-wrap-distance-top:0;mso-wrap-distance-right:9pt;mso-wrap-distance-bottom:0;mso-position-horizontal:absolute;mso-position-horizontal-relative:text;mso-position-vertical:absolute;mso-position-vertical-relative:text;v-text-anchor:middle" o:gfxdata="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" fillcolor="#5b9bd5 [3204]" strokecolor="#1f4d78 [1604]" strokeweight="1pt">
+                <v:stroke joinstyle="miter"/>
+                <v:textbox>
+                  <w:txbxContent>
+                    <w:p>
+                      <w:pPr>
+                        <w:jc w:val="center"/>
+                      </w:pPr>
+                    </w:p>
+                  </w:txbxContent>
+                </v:textbox>
+              </v:oval>
+            </w:pict>
+          </mc:Fallback>
+        </mc:AlternateContent>
+      </w:r>
+      <w:r>
+        <w:rPr>
+          <w:noProof/>
+        </w:rPr>
+        <mc:AlternateContent>
+          <mc:Choice Requires="wps">
+            <w:drawing>
+              <wp:anchor distT="0" distB="0" distL="114300" distR="114300" simplePos="0" relativeHeight="251689984" behindDoc="0" locked="0" layoutInCell="1" allowOverlap="1">
+                <wp:simplePos x="0" y="0"/>
+                <wp:positionH relativeFrom="column">
+                  <wp:posOffset>4273550</wp:posOffset>
+                </wp:positionH>
+                <wp:positionV relativeFrom="paragraph">
+                  <wp:posOffset>6451600</wp:posOffset>
+                </wp:positionV>
+                <wp:extent cx="1047750" cy="1657350"/>
+                <wp:effectExtent l="0" t="0" r="19050" b="19050"/>
+                <wp:wrapNone/>
+                <wp:docPr id="34" name="Rounded Rectangle 34"/>
+                <wp:cNvGraphicFramePr/>
+                <a:graphic xmlns:a="http://schemas.openxmlformats.org/drawingml/2006/main">
+                  <a:graphicData uri="http://schemas.microsoft.com/office/word/2010/wordprocessingShape">
+                    <wps:wsp>
+                      <wps:cNvSpPr/>
+                      <wps:spPr>
+                        <a:xfrm>
+                          <a:off x="0" y="0"/>
+                          <a:ext cx="1047750" cy="1657350"/>
+                        </a:xfrm>
+                        <a:prstGeom prst="roundRect">
+                          <a:avLst/>
+                        </a:prstGeom>
+                      </wps:spPr>
+                      <wps:style>
+                        <a:lnRef idx="2">
+                          <a:schemeClr val="accent1">
+                            <a:shade val="50000"/>
+                          </a:schemeClr>
+                        </a:lnRef>
+                        <a:fillRef idx="1">
+                          <a:schemeClr val="accent1"/>
+                        </a:fillRef>
+                        <a:effectRef idx="0">
+                          <a:schemeClr val="accent1"/>
+                        </a:effectRef>
+                        <a:fontRef idx="minor">
+                          <a:schemeClr val="lt1"/>
+                        </a:fontRef>
+                      </wps:style>
+                      <wps:txbx>
+                        <w:txbxContent>
+                          <w:p>
+                            <w:pPr>
+                              <w:jc w:val="center"/>
+                            </w:pPr>
+                            <w:r>
+                              <w:t>A=200</w:t>
+                            </w:r>
+                          </w:p>
+                        </w:txbxContent>
+                      </wps:txbx>
+                      <wps:bodyPr rot="0" spcFirstLastPara="0" vertOverflow="overflow" horzOverflow="overflow" vert="horz" wrap="square" lIns="91440" tIns="45720" rIns="91440" bIns="45720" numCol="1" spcCol="0" rtlCol="0" fromWordArt="0" anchor="ctr" anchorCtr="0" forceAA="0" compatLnSpc="1">
+                        <a:prstTxWarp prst="textNoShape">
+                          <a:avLst/>
+                        </a:prstTxWarp>
+                        <a:noAutofit/>
+                      </wps:bodyPr>
+                    </wps:wsp>
+                  </a:graphicData>
+                </a:graphic>
+              </wp:anchor>
+            </w:drawing>
+          </mc:Choice>
+          <mc:Fallback>
+            <w:pict>
+              <v:roundrect id="Rounded Rectangle 34" o:spid="_x0000_s1027" style="position:absolute;margin-left:336.5pt;margin-top:508pt;width:82.5pt;height:130.5pt;z-index:251689984;visibility:visible;mso-wrap-style:square;mso-wrap-distance-left:9pt;mso-wrap-distance-top:0;mso-wrap-distance-right:9pt;mso-wrap-distance-bottom:0;mso-position-horizontal:absolute;mso-position-horizontal-relative:text;mso-position-vertical:absolute;mso-position-vertical-relative:text;v-text-anchor:middle" arcsize="10923f" o:gfxdata="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" fillcolor="#5b9bd5 [3204]" strokecolor="#1f4d78 [1604]" strokeweight="1pt">
+                <v:stroke joinstyle="miter"/>
+                <v:textbox>
+                  <w:txbxContent>
+                    <w:p>
+                      <w:pPr>
+                        <w:jc w:val="center"/>
+                      </w:pPr>
+                      <w:r>
+                        <w:t>A=200</w:t>
+                      </w:r>
+                    </w:p>
+                  </w:txbxContent>
+                </v:textbox>
+              </v:roundrect>
+            </w:pict>
+          </mc:Fallback>
+        </mc:AlternateContent>
+      </w:r>
+      <w:r>
+        <w:rPr>
+          <w:noProof/>
+        </w:rPr>
+        <mc:AlternateContent>
+          <mc:Choice Requires="wps">
+            <w:drawing>
+              <wp:anchor distT="0" distB="0" distL="114300" distR="114300" simplePos="0" relativeHeight="251688960" behindDoc="0" locked="0" layoutInCell="1" allowOverlap="1">
+                <wp:simplePos x="0" y="0"/>
+                <wp:positionH relativeFrom="column">
+                  <wp:posOffset>2863850</wp:posOffset>
+                </wp:positionH>
+                <wp:positionV relativeFrom="paragraph">
+                  <wp:posOffset>7004050</wp:posOffset>
+                </wp:positionV>
+                <wp:extent cx="1257300" cy="12700"/>
+                <wp:effectExtent l="0" t="76200" r="19050" b="82550"/>
+                <wp:wrapNone/>
+                <wp:docPr id="33" name="Straight Arrow Connector 33"/>
+                <wp:cNvGraphicFramePr/>
+                <a:graphic xmlns:a="http://schemas.openxmlformats.org/drawingml/2006/main">
+                  <a:graphicData uri="http://schemas.microsoft.com/office/word/2010/wordprocessingShape">
+                    <wps:wsp>
+                      <wps:cNvCnPr/>
+                      <wps:spPr>
+                        <a:xfrm flipV="1">
+                          <a:off x="0" y="0"/>
+                          <a:ext cx="1257300" cy="12700"/>
+                        </a:xfrm>
+                        <a:prstGeom prst="straightConnector1">
+                          <a:avLst/>
+                        </a:prstGeom>
+                        <a:ln>
+                          <a:tailEnd type="triangle"/>
+                        </a:ln>
+                      </wps:spPr>
+                      <wps:style>
+                        <a:lnRef idx="1">
+                          <a:schemeClr val="accent1"/>
+                        </a:lnRef>
+                        <a:fillRef idx="0">
+                          <a:schemeClr val="accent1"/>
+                        </a:fillRef>
+                        <a:effectRef idx="0">
+                          <a:schemeClr val="accent1"/>
+                        </a:effectRef>
+                        <a:fontRef idx="minor">
+                          <a:schemeClr val="tx1"/>
+                        </a:fontRef>
+                      </wps:style>
+                      <wps:bodyPr/>
+                    </wps:wsp>
+                  </a:graphicData>
+                </a:graphic>
+              </wp:anchor>
+            </w:drawing>
+          </mc:Choice>
+          <mc:Fallback>
+            <w:pict>
+              <v:shape w14:anchorId="52801B98" id="Straight Arrow Connector 33" o:spid="_x0000_s1026" type="#_x0000_t32" style="position:absolute;margin-left:225.5pt;margin-top:551.5pt;width:99pt;height:1pt;flip:y;z-index:251688960;visibility:visible;mso-wrap-style:square;mso-wrap-distance-left:9pt;mso-wrap-distance-top:0;mso-wrap-distance-right:9pt;mso-wrap-distance-bottom:0;mso-position-horizontal:absolute;mso-position-horizontal-relative:text;mso-position-vertical:absolute;mso-position-vertical-relative:text" o:gfxdata="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" strokecolor="#5b9bd5 [3204]" strokeweight=".5pt">
+                <v:stroke endarrow="block" joinstyle="miter"/>
+              </v:shape>
+            </w:pict>
+          </mc:Fallback>
+        </mc:AlternateContent>
+      </w:r>
+      <w:r>
+        <w:rPr>
+          <w:noProof/>
+        </w:rPr>
+        <mc:AlternateContent>
+          <mc:Choice Requires="wps">
+            <w:drawing>
+              <wp:anchor distT="0" distB="0" distL="114300" distR="114300" simplePos="0" relativeHeight="251687936" behindDoc="0" locked="0" layoutInCell="1" allowOverlap="1">
+                <wp:simplePos x="0" y="0"/>
+                <wp:positionH relativeFrom="column">
+                  <wp:posOffset>349250</wp:posOffset>
+                </wp:positionH>
+                <wp:positionV relativeFrom="paragraph">
+                  <wp:posOffset>5232400</wp:posOffset>
+                </wp:positionV>
+                <wp:extent cx="1358900" cy="1454150"/>
+                <wp:effectExtent l="0" t="0" r="69850" b="50800"/>
+                <wp:wrapNone/>
+                <wp:docPr id="32" name="Straight Arrow Connector 32"/>
+                <wp:cNvGraphicFramePr/>
+                <a:graphic xmlns:a="http://schemas.openxmlformats.org/drawingml/2006/main">
+                  <a:graphicData uri="http://schemas.microsoft.com/office/word/2010/wordprocessingShape">
+                    <wps:wsp>
+                      <wps:cNvCnPr/>
+                      <wps:spPr>
+                        <a:xfrm>
+                          <a:off x="0" y="0"/>
+                          <a:ext cx="1358900" cy="1454150"/>
+                        </a:xfrm>
+                        <a:prstGeom prst="straightConnector1">
+                          <a:avLst/>
+                        </a:prstGeom>
+                        <a:ln>
+                          <a:solidFill>
+                            <a:srgbClr val="FFFF00"/>
+                          </a:solidFill>
+                          <a:tailEnd type="triangle"/>
+                        </a:ln>
+                      </wps:spPr>
+                      <wps:style>
+                        <a:lnRef idx="1">
+                          <a:schemeClr val="accent1"/>
+                        </a:lnRef>
+                        <a:fillRef idx="0">
+                          <a:schemeClr val="accent1"/>
+                        </a:fillRef>
+                        <a:effectRef idx="0">
+                          <a:schemeClr val="accent1"/>
+                        </a:effectRef>
+                        <a:fontRef idx="minor">
+                          <a:schemeClr val="tx1"/>
+                        </a:fontRef>
+                      </wps:style>
+                      <wps:bodyPr/>
+                    </wps:wsp>
+                  </a:graphicData>
+                </a:graphic>
+              </wp:anchor>
+            </w:drawing>
+          </mc:Choice>
+          <mc:Fallback>
+            <w:pict>
+              <v:shape w14:anchorId="69456AA5" id="Straight Arrow Connector 32" o:spid="_x0000_s1026" type="#_x0000_t32" style="position:absolute;margin-left:27.5pt;margin-top:412pt;width:107pt;height:114.5pt;z-index:251687936;visibility:visible;mso-wrap-style:square;mso-wrap-distance-left:9pt;mso-wrap-distance-top:0;mso-wrap-distance-right:9pt;mso-wrap-distance-bottom:0;mso-position-horizontal:absolute;mso-position-horizontal-relative:text;mso-position-vertical:absolute;mso-position-vertical-relative:text" o:gfxdata="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" strokecolor="yellow" strokeweight=".5pt">
+                <v:stroke endarrow="block" joinstyle="miter"/>
+              </v:shape>
+            </w:pict>
+          </mc:Fallback>
+        </mc:AlternateContent>
+      </w:r>
+      <w:r>
+        <w:rPr>
+          <w:noProof/>
+        </w:rPr>
+        <mc:AlternateContent>
+          <mc:Choice Requires="wps">
+            <w:drawing>
+              <wp:anchor distT="0" distB="0" distL="114300" distR="114300" simplePos="0" relativeHeight="251686912" behindDoc="0" locked="0" layoutInCell="1" allowOverlap="1">
+                <wp:simplePos x="0" y="0"/>
+                <wp:positionH relativeFrom="column">
+                  <wp:posOffset>146050</wp:posOffset>
+                </wp:positionH>
+                <wp:positionV relativeFrom="paragraph">
+                  <wp:posOffset>4959350</wp:posOffset>
+                </wp:positionV>
+                <wp:extent cx="850900" cy="266700"/>
+                <wp:effectExtent l="0" t="0" r="25400" b="19050"/>
+                <wp:wrapNone/>
+                <wp:docPr id="31" name="Rectangle 31"/>
+                <wp:cNvGraphicFramePr/>
+                <a:graphic xmlns:a="http://schemas.openxmlformats.org/drawingml/2006/main">
+                  <a:graphicData uri="http://schemas.microsoft.com/office/word/2010/wordprocessingShape">
+                    <wps:wsp>
+                      <wps:cNvSpPr/>
+                      <wps:spPr>
+                        <a:xfrm>
+                          <a:off x="0" y="0"/>
+                          <a:ext cx="850900" cy="266700"/>
+                        </a:xfrm>
+                        <a:prstGeom prst="rect">
+                          <a:avLst/>
+                        </a:prstGeom>
+                      </wps:spPr>
+                      <wps:style>
+                        <a:lnRef idx="2">
+                          <a:schemeClr val="accent1">
+                            <a:shade val="50000"/>
+                          </a:schemeClr>
+                        </a:lnRef>
+                        <a:fillRef idx="1">
+                          <a:schemeClr val="accent1"/>
+                        </a:fillRef>
+                        <a:effectRef idx="0">
+                          <a:schemeClr val="accent1"/>
+                        </a:effectRef>
+                        <a:fontRef idx="minor">
+                          <a:schemeClr val="lt1"/>
+                        </a:fontRef>
+                      </wps:style>
+                      <wps:bodyPr rot="0" spcFirstLastPara="0" vertOverflow="overflow" horzOverflow="overflow" vert="horz" wrap="square" lIns="91440" tIns="45720" rIns="91440" bIns="45720" numCol="1" spcCol="0" rtlCol="0" fromWordArt="0" anchor="ctr" anchorCtr="0" forceAA="0" compatLnSpc="1">
+                        <a:prstTxWarp prst="textNoShape">
+                          <a:avLst/>
+                        </a:prstTxWarp>
+                        <a:noAutofit/>
+                      </wps:bodyPr>
+                    </wps:wsp>
+                  </a:graphicData>
+                </a:graphic>
+              </wp:anchor>
+            </w:drawing>
+          </mc:Choice>
+          <mc:Fallback>
+            <w:pict>
+              <v:rect w14:anchorId="1AAB4FE5" id="Rectangle 31" o:spid="_x0000_s1026" style="position:absolute;margin-left:11.5pt;margin-top:390.5pt;width:67pt;height:21pt;z-index:251686912;visibility:visible;mso-wrap-style:square;mso-wrap-distance-left:9pt;mso-wrap-distance-top:0;mso-wrap-distance-right:9pt;mso-wrap-distance-bottom:0;mso-position-horizontal:absolute;mso-position-horizontal-relative:text;mso-position-vertical:absolute;mso-position-vertical-relative:text;v-text-anchor:middle" o:gfxdata="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" fillcolor="#5b9bd5 [3204]" strokecolor="#1f4d78 [1604]" strokeweight="1pt"/>
+            </w:pict>
+          </mc:Fallback>
+        </mc:AlternateContent>
+      </w:r>
+      <w:r>
+        <w:rPr>
+          <w:noProof/>
+        </w:rPr>
+        <mc:AlternateContent>
+          <mc:Choice Requires="wps">
+            <w:drawing>
+              <wp:anchor distT="0" distB="0" distL="114300" distR="114300" simplePos="0" relativeHeight="251685888" behindDoc="0" locked="0" layoutInCell="1" allowOverlap="1">
+                <wp:simplePos x="0" y="0"/>
+                <wp:positionH relativeFrom="column">
+                  <wp:posOffset>1701800</wp:posOffset>
+                </wp:positionH>
+                <wp:positionV relativeFrom="paragraph">
+                  <wp:posOffset>6438900</wp:posOffset>
+                </wp:positionV>
+                <wp:extent cx="1390650" cy="1847850"/>
+                <wp:effectExtent l="0" t="0" r="19050" b="19050"/>
+                <wp:wrapNone/>
+                <wp:docPr id="30" name="Rectangle 30"/>
+                <wp:cNvGraphicFramePr/>
+                <a:graphic xmlns:a="http://schemas.openxmlformats.org/drawingml/2006/main">
+                  <a:graphicData uri="http://schemas.microsoft.com/office/word/2010/wordprocessingShape">
+                    <wps:wsp>
+                      <wps:cNvSpPr/>
+                      <wps:spPr>
+                        <a:xfrm>
+                          <a:off x="0" y="0"/>
+                          <a:ext cx="1390650" cy="1847850"/>
+                        </a:xfrm>
+                        <a:prstGeom prst="rect">
+                          <a:avLst/>
+                        </a:prstGeom>
+                      </wps:spPr>
+                      <wps:style>
+                        <a:lnRef idx="2">
+                          <a:schemeClr val="accent1">
+                            <a:shade val="50000"/>
+                          </a:schemeClr>
+                        </a:lnRef>
+                        <a:fillRef idx="1">
+                          <a:schemeClr val="accent1"/>
+                        </a:fillRef>
+                        <a:effectRef idx="0">
+                          <a:schemeClr val="accent1"/>
+                        </a:effectRef>
+                        <a:fontRef idx="minor">
+                          <a:schemeClr val="lt1"/>
+                        </a:fontRef>
+                      </wps:style>
+                      <wps:txbx>
+                        <w:txbxContent>
+                          <w:p>
+                            <w:pPr>
+                              <w:jc w:val="center"/>
+                            </w:pPr>
+                            <w:proofErr w:type="spellStart"/>
+                            <w:proofErr w:type="gramStart"/>
+                            <w:r>
+                              <w:t>variableObject</w:t>
+                            </w:r>
+                            <w:proofErr w:type="spellEnd"/>
+                            <w:proofErr w:type="gramEnd"/>
+                          </w:p>
+                          <w:p>
+                            <w:pPr>
+                              <w:jc w:val="center"/>
+                            </w:pPr>
+                            <w:proofErr w:type="gramStart"/>
+                            <w:r>
+                              <w:t>this</w:t>
+                            </w:r>
+                            <w:proofErr w:type="gramEnd"/>
+                          </w:p>
+                          <w:p>
+                            <w:pPr>
+                              <w:jc w:val="center"/>
+                            </w:pPr>
+                            <w:proofErr w:type="gramStart"/>
+                            <w:r>
+                              <w:t>scope</w:t>
+                            </w:r>
+                            <w:proofErr w:type="gramEnd"/>
+                          </w:p>
+                        </w:txbxContent>
+                      </wps:txbx>
+                      <wps:bodyPr rot="0" spcFirstLastPara="0" vertOverflow="overflow" horzOverflow="overflow" vert="horz" wrap="square" lIns="91440" tIns="45720" rIns="91440" bIns="45720" numCol="1" spcCol="0" rtlCol="0" fromWordArt="0" anchor="ctr" anchorCtr="0" forceAA="0" compatLnSpc="1">
+                        <a:prstTxWarp prst="textNoShape">
+                          <a:avLst/>
+                        </a:prstTxWarp>
+                        <a:noAutofit/>
+                      </wps:bodyPr>
+                    </wps:wsp>
+                  </a:graphicData>
+                </a:graphic>
+              </wp:anchor>
+            </w:drawing>
+          </mc:Choice>
+          <mc:Fallback>
+            <w:pict>
+              <v:rect id="Rectangle 30" o:spid="_x0000_s1028" style="position:absolute;margin-left:134pt;margin-top:507pt;width:109.5pt;height:145.5pt;z-index:251685888;visibility:visible;mso-wrap-style:square;mso-wrap-distance-left:9pt;mso-wrap-distance-top:0;mso-wrap-distance-right:9pt;mso-wrap-distance-bottom:0;mso-position-horizontal:absolute;mso-position-horizontal-relative:text;mso-position-vertical:absolute;mso-position-vertical-relative:text;v-text-anchor:middle" o:gfxdata="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" fillcolor="#5b9bd5 [3204]" strokecolor="#1f4d78 [1604]" strokeweight="1pt">
+                <v:textbox>
+                  <w:txbxContent>
+                    <w:p>
+                      <w:pPr>
+                        <w:jc w:val="center"/>
+                      </w:pPr>
+                      <w:proofErr w:type="spellStart"/>
+                      <w:proofErr w:type="gramStart"/>
+                      <w:r>
+                        <w:t>variableObject</w:t>
+                      </w:r>
+                      <w:proofErr w:type="spellEnd"/>
+                      <w:proofErr w:type="gramEnd"/>
+                    </w:p>
+                    <w:p>
+                      <w:pPr>
+                        <w:jc w:val="center"/>
+                      </w:pPr>
+                      <w:proofErr w:type="gramStart"/>
+                      <w:r>
+                        <w:t>this</w:t>
+                      </w:r>
+                      <w:proofErr w:type="gramEnd"/>
+                    </w:p>
+                    <w:p>
+                      <w:pPr>
+                        <w:jc w:val="center"/>
+                      </w:pPr>
+                      <w:proofErr w:type="gramStart"/>
+                      <w:r>
+                        <w:t>scope</w:t>
+                      </w:r>
+                      <w:proofErr w:type="gramEnd"/>
+                    </w:p>
+                  </w:txbxContent>
+                </v:textbox>
+              </v:rect>
+            </w:pict>
+          </mc:Fallback>
+        </mc:AlternateContent>
+      </w:r>
+      <w:r>
+        <w:rPr>
+          <w:noProof/>
+        </w:rPr>
+        <mc:AlternateContent>
+          <mc:Choice Requires="wps">
+            <w:drawing>
+              <wp:anchor distT="0" distB="0" distL="114300" distR="114300" simplePos="0" relativeHeight="251684864" behindDoc="0" locked="0" layoutInCell="1" allowOverlap="1">
+                <wp:simplePos x="0" y="0"/>
+                <wp:positionH relativeFrom="column">
+                  <wp:posOffset>787400</wp:posOffset>
+                </wp:positionH>
+                <wp:positionV relativeFrom="paragraph">
+                  <wp:posOffset>3778250</wp:posOffset>
+                </wp:positionV>
+                <wp:extent cx="914400" cy="1492250"/>
+                <wp:effectExtent l="0" t="38100" r="57150" b="31750"/>
+                <wp:wrapNone/>
+                <wp:docPr id="29" name="Straight Arrow Connector 29"/>
+                <wp:cNvGraphicFramePr/>
+                <a:graphic xmlns:a="http://schemas.openxmlformats.org/drawingml/2006/main">
+                  <a:graphicData uri="http://schemas.microsoft.com/office/word/2010/wordprocessingShape">
+                    <wps:wsp>
+                      <wps:cNvCnPr/>
+                      <wps:spPr>
+                        <a:xfrm flipV="1">
+                          <a:off x="0" y="0"/>
+                          <a:ext cx="914400" cy="1492250"/>
+                        </a:xfrm>
+                        <a:prstGeom prst="straightConnector1">
+                          <a:avLst/>
+                        </a:prstGeom>
+                        <a:ln>
+                          <a:solidFill>
+                            <a:srgbClr val="FFFF00"/>
+                          </a:solidFill>
+                          <a:tailEnd type="triangle"/>
+                        </a:ln>
+                      </wps:spPr>
+                      <wps:style>
+                        <a:lnRef idx="1">
+                          <a:schemeClr val="accent1"/>
+                        </a:lnRef>
+                        <a:fillRef idx="0">
+                          <a:schemeClr val="accent1"/>
+                        </a:fillRef>
+                        <a:effectRef idx="0">
+                          <a:schemeClr val="accent1"/>
+                        </a:effectRef>
+                        <a:fontRef idx="minor">
+                          <a:schemeClr val="tx1"/>
+                        </a:fontRef>
+                      </wps:style>
+                      <wps:bodyPr/>
+                    </wps:wsp>
+                  </a:graphicData>
+                </a:graphic>
+              </wp:anchor>
+            </w:drawing>
+          </mc:Choice>
+          <mc:Fallback>
+            <w:pict>
+              <v:shape w14:anchorId="7B2FF3D4" id="Straight Arrow Connector 29" o:spid="_x0000_s1026" type="#_x0000_t32" style="position:absolute;margin-left:62pt;margin-top:297.5pt;width:1in;height:117.5pt;flip:y;z-index:251684864;visibility:visible;mso-wrap-style:square;mso-wrap-distance-left:9pt;mso-wrap-distance-top:0;mso-wrap-distance-right:9pt;mso-wrap-distance-bottom:0;mso-position-horizontal:absolute;mso-position-horizontal-relative:text;mso-position-vertical:absolute;mso-position-vertical-relative:text" o:gfxdata="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" strokecolor="yellow" strokeweight=".5pt">
+                <v:stroke endarrow="block" joinstyle="miter"/>
+              </v:shape>
+            </w:pict>
+          </mc:Fallback>
+        </mc:AlternateContent>
+      </w:r>
+      <w:r>
+        <w:rPr>
+          <w:noProof/>
+        </w:rPr>
+        <mc:AlternateContent>
+          <mc:Choice Requires="wps">
+            <w:drawing>
+              <wp:anchor distT="0" distB="0" distL="114300" distR="114300" simplePos="0" relativeHeight="251683840" behindDoc="0" locked="0" layoutInCell="1" allowOverlap="1">
+                <wp:simplePos x="0" y="0"/>
+                <wp:positionH relativeFrom="column">
+                  <wp:posOffset>158750</wp:posOffset>
+                </wp:positionH>
+                <wp:positionV relativeFrom="paragraph">
+                  <wp:posOffset>5289550</wp:posOffset>
+                </wp:positionV>
+                <wp:extent cx="869950" cy="342900"/>
+                <wp:effectExtent l="0" t="0" r="25400" b="19050"/>
+                <wp:wrapNone/>
+                <wp:docPr id="28" name="Rectangle 28"/>
+                <wp:cNvGraphicFramePr/>
+                <a:graphic xmlns:a="http://schemas.openxmlformats.org/drawingml/2006/main">
+                  <a:graphicData uri="http://schemas.microsoft.com/office/word/2010/wordprocessingShape">
+                    <wps:wsp>
+                      <wps:cNvSpPr/>
+                      <wps:spPr>
+                        <a:xfrm>
+                          <a:off x="0" y="0"/>
+                          <a:ext cx="869950" cy="342900"/>
+                        </a:xfrm>
+                        <a:prstGeom prst="rect">
+                          <a:avLst/>
+                        </a:prstGeom>
+                      </wps:spPr>
+                      <wps:style>
+                        <a:lnRef idx="2">
+                          <a:schemeClr val="accent1">
+                            <a:shade val="50000"/>
+                          </a:schemeClr>
+                        </a:lnRef>
+                        <a:fillRef idx="1">
+                          <a:schemeClr val="accent1"/>
+                        </a:fillRef>
+                        <a:effectRef idx="0">
+                          <a:schemeClr val="accent1"/>
+                        </a:effectRef>
+                        <a:fontRef idx="minor">
+                          <a:schemeClr val="lt1"/>
+                        </a:fontRef>
+                      </wps:style>
+                      <wps:bodyPr rot="0" spcFirstLastPara="0" vertOverflow="overflow" horzOverflow="overflow" vert="horz" wrap="square" lIns="91440" tIns="45720" rIns="91440" bIns="45720" numCol="1" spcCol="0" rtlCol="0" fromWordArt="0" anchor="ctr" anchorCtr="0" forceAA="0" compatLnSpc="1">
+                        <a:prstTxWarp prst="textNoShape">
+                          <a:avLst/>
+                        </a:prstTxWarp>
+                        <a:noAutofit/>
+                      </wps:bodyPr>
+                    </wps:wsp>
+                  </a:graphicData>
+                </a:graphic>
+              </wp:anchor>
+            </w:drawing>
+          </mc:Choice>
+          <mc:Fallback>
+            <w:pict>
+              <v:rect w14:anchorId="2338FED0" id="Rectangle 28" o:spid="_x0000_s1026" style="position:absolute;margin-left:12.5pt;margin-top:416.5pt;width:68.5pt;height:27pt;z-index:251683840;visibility:visible;mso-wrap-style:square;mso-wrap-distance-left:9pt;mso-wrap-distance-top:0;mso-wrap-distance-right:9pt;mso-wrap-distance-bottom:0;mso-position-horizontal:absolute;mso-position-horizontal-relative:text;mso-position-vertical:absolute;mso-position-vertical-relative:text;v-text-anchor:middle" o:gfxdata="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" fillcolor="#5b9bd5 [3204]" strokecolor="#1f4d78 [1604]" strokeweight="1pt"/>
+            </w:pict>
+          </mc:Fallback>
+        </mc:AlternateContent>
+      </w:r>
+      <w:r>
+        <w:rPr>
+          <w:noProof/>
+        </w:rPr>
+        <mc:AlternateContent>
+          <mc:Choice Requires="wps">
+            <w:drawing>
+              <wp:anchor distT="0" distB="0" distL="114300" distR="114300" simplePos="0" relativeHeight="251682816" behindDoc="0" locked="0" layoutInCell="1" allowOverlap="1">
+                <wp:simplePos x="0" y="0"/>
+                <wp:positionH relativeFrom="column">
+                  <wp:posOffset>-31750</wp:posOffset>
+                </wp:positionH>
+                <wp:positionV relativeFrom="paragraph">
+                  <wp:posOffset>3111500</wp:posOffset>
+                </wp:positionV>
+                <wp:extent cx="1168400" cy="2787650"/>
+                <wp:effectExtent l="0" t="0" r="12700" b="12700"/>
+                <wp:wrapNone/>
+                <wp:docPr id="27" name="Rectangle 27"/>
+                <wp:cNvGraphicFramePr/>
+                <a:graphic xmlns:a="http://schemas.openxmlformats.org/drawingml/2006/main">
+                  <a:graphicData uri="http://schemas.microsoft.com/office/word/2010/wordprocessingShape">
+                    <wps:wsp>
+                      <wps:cNvSpPr/>
+                      <wps:spPr>
+                        <a:xfrm>
+                          <a:off x="0" y="0"/>
+                          <a:ext cx="1168400" cy="2787650"/>
+                        </a:xfrm>
+                        <a:prstGeom prst="rect">
+                          <a:avLst/>
+                        </a:prstGeom>
+                      </wps:spPr>
+                      <wps:style>
+                        <a:lnRef idx="2">
+                          <a:schemeClr val="accent1">
+                            <a:shade val="50000"/>
+                          </a:schemeClr>
+                        </a:lnRef>
+                        <a:fillRef idx="1">
+                          <a:schemeClr val="accent1"/>
+                        </a:fillRef>
+                        <a:effectRef idx="0">
+                          <a:schemeClr val="accent1"/>
+                        </a:effectRef>
+                        <a:fontRef idx="minor">
+                          <a:schemeClr val="lt1"/>
+                        </a:fontRef>
+                      </wps:style>
+                      <wps:bodyPr rot="0" spcFirstLastPara="0" vertOverflow="overflow" horzOverflow="overflow" vert="horz" wrap="square" lIns="91440" tIns="45720" rIns="91440" bIns="45720" numCol="1" spcCol="0" rtlCol="0" fromWordArt="0" anchor="ctr" anchorCtr="0" forceAA="0" compatLnSpc="1">
+                        <a:prstTxWarp prst="textNoShape">
+                          <a:avLst/>
+                        </a:prstTxWarp>
+                        <a:noAutofit/>
+                      </wps:bodyPr>
+                    </wps:wsp>
+                  </a:graphicData>
+                </a:graphic>
+              </wp:anchor>
+            </w:drawing>
+          </mc:Choice>
+          <mc:Fallback>
+            <w:pict>
+              <v:rect w14:anchorId="103D4260" id="Rectangle 27" o:spid="_x0000_s1026" style="position:absolute;margin-left:-2.5pt;margin-top:245pt;width:92pt;height:219.5pt;z-index:251682816;visibility:visible;mso-wrap-style:square;mso-wrap-distance-left:9pt;mso-wrap-distance-top:0;mso-wrap-distance-right:9pt;mso-wrap-distance-bottom:0;mso-position-horizontal:absolute;mso-position-horizontal-relative:text;mso-position-vertical:absolute;mso-position-vertical-relative:text;v-text-anchor:middle" o:gfxdata="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" fillcolor="#5b9bd5 [3204]" strokecolor="#1f4d78 [1604]" strokeweight="1pt"/>
+            </w:pict>
+          </mc:Fallback>
+        </mc:AlternateContent>
+      </w:r>
+      <w:r>
+        <w:rPr>
+          <w:noProof/>
+        </w:rPr>
+        <mc:AlternateContent>
+          <mc:Choice Requires="wps">
+            <w:drawing>
+              <wp:anchor distT="0" distB="0" distL="114300" distR="114300" simplePos="0" relativeHeight="251680768" behindDoc="0" locked="0" layoutInCell="1" allowOverlap="1">
+                <wp:simplePos x="0" y="0"/>
+                <wp:positionH relativeFrom="column">
+                  <wp:posOffset>2482850</wp:posOffset>
+                </wp:positionH>
+                <wp:positionV relativeFrom="paragraph">
+                  <wp:posOffset>4025900</wp:posOffset>
+                </wp:positionV>
+                <wp:extent cx="762000" cy="1041400"/>
+                <wp:effectExtent l="0" t="0" r="76200" b="63500"/>
+                <wp:wrapNone/>
+                <wp:docPr id="25" name="Straight Arrow Connector 25"/>
+                <wp:cNvGraphicFramePr/>
+                <a:graphic xmlns:a="http://schemas.openxmlformats.org/drawingml/2006/main">
+                  <a:graphicData uri="http://schemas.microsoft.com/office/word/2010/wordprocessingShape">
+                    <wps:wsp>
+                      <wps:cNvCnPr/>
+                      <wps:spPr>
+                        <a:xfrm>
+                          <a:off x="0" y="0"/>
+                          <a:ext cx="762000" cy="1041400"/>
+                        </a:xfrm>
+                        <a:prstGeom prst="straightConnector1">
+                          <a:avLst/>
+                        </a:prstGeom>
+                        <a:ln>
+                          <a:solidFill>
+                            <a:srgbClr val="FFFF00"/>
+                          </a:solidFill>
+                          <a:tailEnd type="triangle"/>
+                        </a:ln>
+                      </wps:spPr>
+                      <wps:style>
+                        <a:lnRef idx="1">
+                          <a:schemeClr val="accent1"/>
+                        </a:lnRef>
+                        <a:fillRef idx="0">
+                          <a:schemeClr val="accent1"/>
+                        </a:fillRef>
+                        <a:effectRef idx="0">
+                          <a:schemeClr val="accent1"/>
+                        </a:effectRef>
+                        <a:fontRef idx="minor">
+                          <a:schemeClr val="tx1"/>
+                        </a:fontRef>
+                      </wps:style>
+                      <wps:bodyPr/>
+                    </wps:wsp>
+                  </a:graphicData>
+                </a:graphic>
+                <wp14:sizeRelH relativeFrom="margin">
+                  <wp14:pctWidth>0</wp14:pctWidth>
+                </wp14:sizeRelH>
+                <wp14:sizeRelV relativeFrom="margin">
+                  <wp14:pctHeight>0</wp14:pctHeight>
+                </wp14:sizeRelV>
+              </wp:anchor>
+            </w:drawing>
+          </mc:Choice>
+          <mc:Fallback>
+            <w:pict>
+              <v:shape w14:anchorId="66E00DB2" id="Straight Arrow Connector 25" o:spid="_x0000_s1026" type="#_x0000_t32" style="position:absolute;margin-left:195.5pt;margin-top:317pt;width:60pt;height:82pt;z-index:251680768;visibility:visible;mso-wrap-style:square;mso-width-percent:0;mso-height-percent:0;mso-wrap-distance-left:9pt;mso-wrap-distance-top:0;mso-wrap-distance-right:9pt;mso-wrap-distance-bottom:0;mso-position-horizontal:absolute;mso-position-horizontal-relative:text;mso-position-vertical:absolute;mso-position-vertical-relative:text;mso-width-percent:0;mso-height-percent:0;mso-width-relative:margin;mso-height-relative:margin" o:gfxdata="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" strokecolor="yellow" strokeweight=".5pt">
+                <v:stroke endarrow="block" joinstyle="miter"/>
+              </v:shape>
+            </w:pict>
+          </mc:Fallback>
+        </mc:AlternateContent>
+      </w:r>
+      <w:r>
+        <w:rPr>
+          <w:noProof/>
+        </w:rPr>
+        <mc:AlternateContent>
+          <mc:Choice Requires="wps">
+            <w:drawing>
+              <wp:anchor distT="0" distB="0" distL="114300" distR="114300" simplePos="0" relativeHeight="251681792" behindDoc="0" locked="0" layoutInCell="1" allowOverlap="1">
+                <wp:simplePos x="0" y="0"/>
+                <wp:positionH relativeFrom="column">
+                  <wp:posOffset>2978150</wp:posOffset>
+                </wp:positionH>
+                <wp:positionV relativeFrom="paragraph">
+                  <wp:posOffset>5092700</wp:posOffset>
+                </wp:positionV>
+                <wp:extent cx="971550" cy="1104900"/>
+                <wp:effectExtent l="0" t="0" r="19050" b="19050"/>
+                <wp:wrapNone/>
+                <wp:docPr id="26" name="Oval 26"/>
+                <wp:cNvGraphicFramePr/>
+                <a:graphic xmlns:a="http://schemas.openxmlformats.org/drawingml/2006/main">
+                  <a:graphicData uri="http://schemas.microsoft.com/office/word/2010/wordprocessingShape">
+                    <wps:wsp>
+                      <wps:cNvSpPr/>
+                      <wps:spPr>
+                        <a:xfrm>
+                          <a:off x="0" y="0"/>
+                          <a:ext cx="971550" cy="1104900"/>
+                        </a:xfrm>
+                        <a:prstGeom prst="ellipse">
+                          <a:avLst/>
+                        </a:prstGeom>
+                      </wps:spPr>
+                      <wps:style>
+                        <a:lnRef idx="2">
+                          <a:schemeClr val="accent1">
+                            <a:shade val="50000"/>
+                          </a:schemeClr>
+                        </a:lnRef>
+                        <a:fillRef idx="1">
+                          <a:schemeClr val="accent1"/>
+                        </a:fillRef>
+                        <a:effectRef idx="0">
+                          <a:schemeClr val="accent1"/>
+                        </a:effectRef>
+                        <a:fontRef idx="minor">
+                          <a:schemeClr val="lt1"/>
+                        </a:fontRef>
+                      </wps:style>
+                      <wps:txbx>
+                        <w:txbxContent>
+                          <w:p>
+                            <w:pPr>
+                              <w:jc w:val="center"/>
+                            </w:pPr>
+                            <w:r>
+                              <w:t>A=100</w:t>
+                            </w:r>
+                          </w:p>
+                          <w:p>
+                            <w:pPr>
+                              <w:jc w:val="center"/>
+                            </w:pPr>
+                          </w:p>
+                        </w:txbxContent>
+                      </wps:txbx>
+                      <wps:bodyPr rot="0" spcFirstLastPara="0" vertOverflow="overflow" horzOverflow="overflow" vert="horz" wrap="square" lIns="91440" tIns="45720" rIns="91440" bIns="45720" numCol="1" spcCol="0" rtlCol="0" fromWordArt="0" anchor="ctr" anchorCtr="0" forceAA="0" compatLnSpc="1">
+                        <a:prstTxWarp prst="textNoShape">
+                          <a:avLst/>
+                        </a:prstTxWarp>
+                        <a:noAutofit/>
+                      </wps:bodyPr>
+                    </wps:wsp>
+                  </a:graphicData>
+                </a:graphic>
+              </wp:anchor>
+            </w:drawing>
+          </mc:Choice>
+          <mc:Fallback>
+            <w:pict>
+              <v:oval id="Oval 26" o:spid="_x0000_s1029" style="position:absolute;margin-left:234.5pt;margin-top:401pt;width:76.5pt;height:87pt;z-index:251681792;visibility:visible;mso-wrap-style:square;mso-wrap-distance-left:9pt;mso-wrap-distance-top:0;mso-wrap-distance-right:9pt;mso-wrap-distance-bottom:0;mso-position-horizontal:absolute;mso-position-horizontal-relative:text;mso-position-vertical:absolute;mso-position-vertical-relative:text;v-text-anchor:middle" o:gfxdata="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" fillcolor="#5b9bd5 [3204]" strokecolor="#1f4d78 [1604]" strokeweight="1pt">
+                <v:stroke joinstyle="miter"/>
+                <v:textbox>
+                  <w:txbxContent>
+                    <w:p>
+                      <w:pPr>
+                        <w:jc w:val="center"/>
+                      </w:pPr>
+                      <w:r>
+                        <w:t>A=100</w:t>
+                      </w:r>
+                    </w:p>
+                    <w:p>
+                      <w:pPr>
+                        <w:jc w:val="center"/>
+                      </w:pPr>
+                    </w:p>
+                  </w:txbxContent>
+                </v:textbox>
+              </v:oval>
+            </w:pict>
+          </mc:Fallback>
+        </mc:AlternateContent>
+      </w:r>
+      <w:r>
+        <w:rPr>
+          <w:noProof/>
+        </w:rPr>
+        <mc:AlternateContent>
+          <mc:Choice Requires="wps">
+            <w:drawing>
+              <wp:anchor distT="0" distB="0" distL="114300" distR="114300" simplePos="0" relativeHeight="251679744" behindDoc="0" locked="0" layoutInCell="1" allowOverlap="1">
+                <wp:simplePos x="0" y="0"/>
+                <wp:positionH relativeFrom="column">
+                  <wp:posOffset>4552950</wp:posOffset>
+                </wp:positionH>
+                <wp:positionV relativeFrom="paragraph">
+                  <wp:posOffset>3321050</wp:posOffset>
+                </wp:positionV>
+                <wp:extent cx="1263650" cy="1765300"/>
+                <wp:effectExtent l="0" t="0" r="12700" b="25400"/>
+                <wp:wrapNone/>
+                <wp:docPr id="24" name="Rounded Rectangle 24"/>
+                <wp:cNvGraphicFramePr/>
+                <a:graphic xmlns:a="http://schemas.openxmlformats.org/drawingml/2006/main">
+                  <a:graphicData uri="http://schemas.microsoft.com/office/word/2010/wordprocessingShape">
+                    <wps:wsp>
+                      <wps:cNvSpPr/>
+                      <wps:spPr>
+                        <a:xfrm>
+                          <a:off x="0" y="0"/>
+                          <a:ext cx="1263650" cy="1765300"/>
+                        </a:xfrm>
+                        <a:prstGeom prst="roundRect">
+                          <a:avLst/>
+                        </a:prstGeom>
+                      </wps:spPr>
+                      <wps:style>
+                        <a:lnRef idx="2">
+                          <a:schemeClr val="accent1">
+                            <a:shade val="50000"/>
+                          </a:schemeClr>
+                        </a:lnRef>
+                        <a:fillRef idx="1">
+                          <a:schemeClr val="accent1"/>
+                        </a:fillRef>
+                        <a:effectRef idx="0">
+                          <a:schemeClr val="accent1"/>
+                        </a:effectRef>
+                        <a:fontRef idx="minor">
+                          <a:schemeClr val="lt1"/>
+                        </a:fontRef>
+                      </wps:style>
+                      <wps:txbx>
+                        <w:txbxContent>
+                          <w:p>
+                            <w:pPr>
+                              <w:jc w:val="center"/>
+                            </w:pPr>
+                            <w:r>
+                              <w:t>A</w:t>
+                            </w:r>
+                            <w:proofErr w:type="gramStart"/>
+                            <w:r>
+                              <w:t>:</w:t>
+                            </w:r>
+                            <w:r>
+                              <w:t>100</w:t>
+                            </w:r>
+                            <w:proofErr w:type="gramEnd"/>
+                          </w:p>
+                        </w:txbxContent>
+                      </wps:txbx>
+                      <wps:bodyPr rot="0" spcFirstLastPara="0" vertOverflow="overflow" horzOverflow="overflow" vert="horz" wrap="square" lIns="91440" tIns="45720" rIns="91440" bIns="45720" numCol="1" spcCol="0" rtlCol="0" fromWordArt="0" anchor="ctr" anchorCtr="0" forceAA="0" compatLnSpc="1">
+                        <a:prstTxWarp prst="textNoShape">
+                          <a:avLst/>
+                        </a:prstTxWarp>
+                        <a:noAutofit/>
+                      </wps:bodyPr>
+                    </wps:wsp>
+                  </a:graphicData>
+                </a:graphic>
+              </wp:anchor>
+            </w:drawing>
+          </mc:Choice>
+          <mc:Fallback>
+            <w:pict>
+              <v:roundrect id="Rounded Rectangle 24" o:spid="_x0000_s1030" style="position:absolute;margin-left:358.5pt;margin-top:261.5pt;width:99.5pt;height:139pt;z-index:251679744;visibility:visible;mso-wrap-style:square;mso-wrap-distance-left:9pt;mso-wrap-distance-top:0;mso-wrap-distance-right:9pt;mso-wrap-distance-bottom:0;mso-position-horizontal:absolute;mso-position-horizontal-relative:text;mso-position-vertical:absolute;mso-position-vertical-relative:text;v-text-anchor:middle" arcsize="10923f" o:gfxdata="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" fillcolor="#5b9bd5 [3204]" strokecolor="#1f4d78 [1604]" strokeweight="1pt">
+                <v:stroke joinstyle="miter"/>
+                <v:textbox>
+                  <w:txbxContent>
+                    <w:p>
+                      <w:pPr>
+                        <w:jc w:val="center"/>
+                      </w:pPr>
+                      <w:r>
+                        <w:t>A</w:t>
+                      </w:r>
+                      <w:proofErr w:type="gramStart"/>
+                      <w:r>
+                        <w:t>:</w:t>
+                      </w:r>
+                      <w:r>
+                        <w:t>100</w:t>
+                      </w:r>
+                      <w:proofErr w:type="gramEnd"/>
+                    </w:p>
+                  </w:txbxContent>
+                </v:textbox>
+              </v:roundrect>
+            </w:pict>
+          </mc:Fallback>
+        </mc:AlternateContent>
+      </w:r>
+      <w:r>
+        <w:rPr>
+          <w:noProof/>
+        </w:rPr>
+        <mc:AlternateContent>
+          <mc:Choice Requires="wps">
+            <w:drawing>
+              <wp:anchor distT="0" distB="0" distL="114300" distR="114300" simplePos="0" relativeHeight="251678720" behindDoc="0" locked="0" layoutInCell="1" allowOverlap="1">
+                <wp:simplePos x="0" y="0"/>
+                <wp:positionH relativeFrom="column">
+                  <wp:posOffset>2832100</wp:posOffset>
+                </wp:positionH>
+                <wp:positionV relativeFrom="paragraph">
+                  <wp:posOffset>3663950</wp:posOffset>
+                </wp:positionV>
+                <wp:extent cx="1727200" cy="25400"/>
+                <wp:effectExtent l="0" t="76200" r="25400" b="69850"/>
+                <wp:wrapNone/>
+                <wp:docPr id="23" name="Straight Arrow Connector 23"/>
+                <wp:cNvGraphicFramePr/>
+                <a:graphic xmlns:a="http://schemas.openxmlformats.org/drawingml/2006/main">
+                  <a:graphicData uri="http://schemas.microsoft.com/office/word/2010/wordprocessingShape">
+                    <wps:wsp>
+                      <wps:cNvCnPr/>
+                      <wps:spPr>
+                        <a:xfrm flipV="1">
+                          <a:off x="0" y="0"/>
+                          <a:ext cx="1727200" cy="25400"/>
+                        </a:xfrm>
+                        <a:prstGeom prst="straightConnector1">
+                          <a:avLst/>
+                        </a:prstGeom>
+                        <a:ln>
+                          <a:tailEnd type="triangle"/>
+                        </a:ln>
+                      </wps:spPr>
+                      <wps:style>
+                        <a:lnRef idx="1">
+                          <a:schemeClr val="accent1"/>
+                        </a:lnRef>
+                        <a:fillRef idx="0">
+                          <a:schemeClr val="accent1"/>
+                        </a:fillRef>
+                        <a:effectRef idx="0">
+                          <a:schemeClr val="accent1"/>
+                        </a:effectRef>
+                        <a:fontRef idx="minor">
+                          <a:schemeClr val="tx1"/>
+                        </a:fontRef>
+                      </wps:style>
+                      <wps:bodyPr/>
+                    </wps:wsp>
+                  </a:graphicData>
+                </a:graphic>
+              </wp:anchor>
+            </w:drawing>
+          </mc:Choice>
+          <mc:Fallback>
+            <w:pict>
+              <v:shape w14:anchorId="5A353B60" id="Straight Arrow Connector 23" o:spid="_x0000_s1026" type="#_x0000_t32" style="position:absolute;margin-left:223pt;margin-top:288.5pt;width:136pt;height:2pt;flip:y;z-index:251678720;visibility:visible;mso-wrap-style:square;mso-wrap-distance-left:9pt;mso-wrap-distance-top:0;mso-wrap-distance-right:9pt;mso-wrap-distance-bottom:0;mso-position-horizontal:absolute;mso-position-horizontal-relative:text;mso-position-vertical:absolute;mso-position-vertical-relative:text" o:gfxdata="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" strokecolor="#5b9bd5 [3204]" strokeweight=".5pt">
+                <v:stroke endarrow="block" joinstyle="miter"/>
+              </v:shape>
+            </w:pict>
+          </mc:Fallback>
+        </mc:AlternateContent>
+      </w:r>
+      <w:r>
+        <w:rPr>
+          <w:noProof/>
+        </w:rPr>
+        <mc:AlternateContent>
+          <mc:Choice Requires="wps">
+            <w:drawing>
+              <wp:anchor distT="0" distB="0" distL="114300" distR="114300" simplePos="0" relativeHeight="251677696" behindDoc="0" locked="0" layoutInCell="1" allowOverlap="1">
+                <wp:simplePos x="0" y="0"/>
+                <wp:positionH relativeFrom="column">
+                  <wp:posOffset>1663700</wp:posOffset>
+                </wp:positionH>
+                <wp:positionV relativeFrom="paragraph">
+                  <wp:posOffset>3155950</wp:posOffset>
+                </wp:positionV>
+                <wp:extent cx="1428750" cy="1765300"/>
+                <wp:effectExtent l="0" t="0" r="19050" b="25400"/>
+                <wp:wrapNone/>
+                <wp:docPr id="22" name="Rectangle 22"/>
+                <wp:cNvGraphicFramePr/>
+                <a:graphic xmlns:a="http://schemas.openxmlformats.org/drawingml/2006/main">
+                  <a:graphicData uri="http://schemas.microsoft.com/office/word/2010/wordprocessingShape">
+                    <wps:wsp>
+                      <wps:cNvSpPr/>
+                      <wps:spPr>
+                        <a:xfrm>
+                          <a:off x="0" y="0"/>
+                          <a:ext cx="1428750" cy="1765300"/>
+                        </a:xfrm>
+                        <a:prstGeom prst="rect">
+                          <a:avLst/>
+                        </a:prstGeom>
+                      </wps:spPr>
+                      <wps:style>
+                        <a:lnRef idx="2">
+                          <a:schemeClr val="accent1">
+                            <a:shade val="50000"/>
+                          </a:schemeClr>
+                        </a:lnRef>
+                        <a:fillRef idx="1">
+                          <a:schemeClr val="accent1"/>
+                        </a:fillRef>
+                        <a:effectRef idx="0">
+                          <a:schemeClr val="accent1"/>
+                        </a:effectRef>
+                        <a:fontRef idx="minor">
+                          <a:schemeClr val="lt1"/>
+                        </a:fontRef>
+                      </wps:style>
+                      <wps:txbx>
+                        <w:txbxContent>
+                          <w:p>
+                            <w:pPr>
+                              <w:jc w:val="center"/>
+                            </w:pPr>
+                            <w:proofErr w:type="spellStart"/>
+                            <w:proofErr w:type="gramStart"/>
+                            <w:r>
+                              <w:t>variableObject</w:t>
+                            </w:r>
+                            <w:proofErr w:type="spellEnd"/>
+                            <w:proofErr w:type="gramEnd"/>
+                            <w:r>
+                              <w:t>:</w:t>
+                            </w:r>
+                          </w:p>
+                          <w:p>
+                            <w:pPr>
+                              <w:jc w:val="center"/>
+                            </w:pPr>
+                            <w:proofErr w:type="gramStart"/>
+                            <w:r>
+                              <w:t>this</w:t>
+                            </w:r>
+                            <w:proofErr w:type="gramEnd"/>
+                            <w:r>
+                              <w:t>:</w:t>
+                            </w:r>
+                          </w:p>
+                          <w:p>
+                            <w:pPr>
+                              <w:jc w:val="center"/>
+                            </w:pPr>
+                            <w:proofErr w:type="gramStart"/>
+                            <w:r>
+                              <w:t>scope</w:t>
+                            </w:r>
+                            <w:proofErr w:type="gramEnd"/>
+                            <w:r>
+                              <w:t>:</w:t>
+                            </w:r>
+                            <w:r>
+                              <w:t xml:space="preserve">[ </w:t>
+                            </w:r>
+                          </w:p>
+                        </w:txbxContent>
+                      </wps:txbx>
+                      <wps:bodyPr rot="0" spcFirstLastPara="0" vertOverflow="overflow" horzOverflow="overflow" vert="horz" wrap="square" lIns="91440" tIns="45720" rIns="91440" bIns="45720" numCol="1" spcCol="0" rtlCol="0" fromWordArt="0" anchor="ctr" anchorCtr="0" forceAA="0" compatLnSpc="1">
+                        <a:prstTxWarp prst="textNoShape">
+                          <a:avLst/>
+                        </a:prstTxWarp>
+                        <a:noAutofit/>
+                      </wps:bodyPr>
+                    </wps:wsp>
+                  </a:graphicData>
+                </a:graphic>
+              </wp:anchor>
+            </w:drawing>
+          </mc:Choice>
+          <mc:Fallback>
+            <w:pict>
+              <v:rect id="Rectangle 22" o:spid="_x0000_s1031" style="position:absolute;margin-left:131pt;margin-top:248.5pt;width:112.5pt;height:139pt;z-index:251677696;visibility:visible;mso-wrap-style:square;mso-wrap-distance-left:9pt;mso-wrap-distance-top:0;mso-wrap-distance-right:9pt;mso-wrap-distance-bottom:0;mso-position-horizontal:absolute;mso-position-horizontal-relative:text;mso-position-vertical:absolute;mso-position-vertical-relative:text;v-text-anchor:middle" o:gfxdata="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" fillcolor="#5b9bd5 [3204]" strokecolor="#1f4d78 [1604]" strokeweight="1pt">
+                <v:textbox>
+                  <w:txbxContent>
+                    <w:p>
+                      <w:pPr>
+                        <w:jc w:val="center"/>
+                      </w:pPr>
+                      <w:proofErr w:type="spellStart"/>
+                      <w:proofErr w:type="gramStart"/>
+                      <w:r>
+                        <w:t>variableObject</w:t>
+                      </w:r>
+                      <w:proofErr w:type="spellEnd"/>
+                      <w:proofErr w:type="gramEnd"/>
+                      <w:r>
+                        <w:t>:</w:t>
+                      </w:r>
+                    </w:p>
+                    <w:p>
+                      <w:pPr>
+                        <w:jc w:val="center"/>
+                      </w:pPr>
+                      <w:proofErr w:type="gramStart"/>
+                      <w:r>
+                        <w:t>this</w:t>
+                      </w:r>
+                      <w:proofErr w:type="gramEnd"/>
+                      <w:r>
+                        <w:t>:</w:t>
+                      </w:r>
+                    </w:p>
+                    <w:p>
+                      <w:pPr>
+                        <w:jc w:val="center"/>
+                      </w:pPr>
+                      <w:proofErr w:type="gramStart"/>
+                      <w:r>
+                        <w:t>scope</w:t>
+                      </w:r>
+                      <w:proofErr w:type="gramEnd"/>
+                      <w:r>
+                        <w:t>:</w:t>
+                      </w:r>
+                      <w:r>
+                        <w:t xml:space="preserve">[ </w:t>
+                      </w:r>
+                    </w:p>
+                  </w:txbxContent>
+                </v:textbox>
+              </v:rect>
+            </w:pict>
+          </mc:Fallback>
+        </mc:AlternateContent>
+      </w:r>
+      <w:r>
+        <w:rPr>
+          <w:noProof/>
+        </w:rPr>
+        <mc:AlternateContent>
+          <mc:Choice Requires="wps">
+            <w:drawing>
+              <wp:anchor distT="0" distB="0" distL="114300" distR="114300" simplePos="0" relativeHeight="251676672" behindDoc="0" locked="0" layoutInCell="1" allowOverlap="1">
+                <wp:simplePos x="0" y="0"/>
+                <wp:positionH relativeFrom="column">
+                  <wp:posOffset>2654300</wp:posOffset>
+                </wp:positionH>
+                <wp:positionV relativeFrom="paragraph">
+                  <wp:posOffset>1797050</wp:posOffset>
+                </wp:positionV>
+                <wp:extent cx="641350" cy="660400"/>
+                <wp:effectExtent l="0" t="0" r="25400" b="25400"/>
+                <wp:wrapNone/>
+                <wp:docPr id="21" name="Oval 21"/>
+                <wp:cNvGraphicFramePr/>
+                <a:graphic xmlns:a="http://schemas.openxmlformats.org/drawingml/2006/main">
+                  <a:graphicData uri="http://schemas.microsoft.com/office/word/2010/wordprocessingShape">
+                    <wps:wsp>
+                      <wps:cNvSpPr/>
+                      <wps:spPr>
+                        <a:xfrm>
+                          <a:off x="0" y="0"/>
+                          <a:ext cx="641350" cy="660400"/>
+                        </a:xfrm>
+                        <a:prstGeom prst="ellipse">
+                          <a:avLst/>
+                        </a:prstGeom>
+                      </wps:spPr>
+                      <wps:style>
+                        <a:lnRef idx="2">
+                          <a:schemeClr val="accent1">
+                            <a:shade val="50000"/>
+                          </a:schemeClr>
+                        </a:lnRef>
+                        <a:fillRef idx="1">
+                          <a:schemeClr val="accent1"/>
+                        </a:fillRef>
+                        <a:effectRef idx="0">
+                          <a:schemeClr val="accent1"/>
+                        </a:effectRef>
+                        <a:fontRef idx="minor">
+                          <a:schemeClr val="lt1"/>
+                        </a:fontRef>
+                      </wps:style>
+                      <wps:txbx>
+                        <w:txbxContent>
+                          <w:p>
+                            <w:pPr>
+                              <w:jc w:val="center"/>
+                            </w:pPr>
+                            <w:proofErr w:type="gramStart"/>
+                            <w:r>
+                              <w:t>window</w:t>
+                            </w:r>
+                            <w:proofErr w:type="gramEnd"/>
+                          </w:p>
+                        </w:txbxContent>
+                      </wps:txbx>
+                      <wps:bodyPr rot="0" spcFirstLastPara="0" vertOverflow="overflow" horzOverflow="overflow" vert="horz" wrap="square" lIns="91440" tIns="45720" rIns="91440" bIns="45720" numCol="1" spcCol="0" rtlCol="0" fromWordArt="0" anchor="ctr" anchorCtr="0" forceAA="0" compatLnSpc="1">
+                        <a:prstTxWarp prst="textNoShape">
+                          <a:avLst/>
+                        </a:prstTxWarp>
+                        <a:noAutofit/>
+                      </wps:bodyPr>
+                    </wps:wsp>
+                  </a:graphicData>
+                </a:graphic>
+              </wp:anchor>
+            </w:drawing>
+          </mc:Choice>
+          <mc:Fallback>
+            <w:pict>
+              <v:oval id="Oval 21" o:spid="_x0000_s1032" style="position:absolute;margin-left:209pt;margin-top:141.5pt;width:50.5pt;height:52pt;z-index:251676672;visibility:visible;mso-wrap-style:square;mso-wrap-distance-left:9pt;mso-wrap-distance-top:0;mso-wrap-distance-right:9pt;mso-wrap-distance-bottom:0;mso-position-horizontal:absolute;mso-position-horizontal-relative:text;mso-position-vertical:absolute;mso-position-vertical-relative:text;v-text-anchor:middle" o:gfxdata="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" fillcolor="#5b9bd5 [3204]" strokecolor="#1f4d78 [1604]" strokeweight="1pt">
+                <v:stroke joinstyle="miter"/>
+                <v:textbox>
+                  <w:txbxContent>
+                    <w:p>
+                      <w:pPr>
+                        <w:jc w:val="center"/>
+                      </w:pPr>
+                      <w:proofErr w:type="gramStart"/>
+                      <w:r>
+                        <w:t>window</w:t>
+                      </w:r>
+                      <w:proofErr w:type="gramEnd"/>
+                    </w:p>
+                  </w:txbxContent>
+                </v:textbox>
+              </v:oval>
+            </w:pict>
+          </mc:Fallback>
+        </mc:AlternateContent>
+      </w:r>
+      <w:r>
+        <w:rPr>
+          <w:noProof/>
+        </w:rPr>
+        <mc:AlternateContent>
+          <mc:Choice Requires="wps">
+            <w:drawing>
+              <wp:anchor distT="0" distB="0" distL="114300" distR="114300" simplePos="0" relativeHeight="251675648" behindDoc="0" locked="0" layoutInCell="1" allowOverlap="1">
+                <wp:simplePos x="0" y="0"/>
+                <wp:positionH relativeFrom="column">
+                  <wp:posOffset>2324100</wp:posOffset>
+                </wp:positionH>
+                <wp:positionV relativeFrom="paragraph">
+                  <wp:posOffset>533400</wp:posOffset>
+                </wp:positionV>
+                <wp:extent cx="618490" cy="1206500"/>
+                <wp:effectExtent l="0" t="0" r="67310" b="50800"/>
+                <wp:wrapNone/>
+                <wp:docPr id="20" name="Straight Arrow Connector 20"/>
+                <wp:cNvGraphicFramePr/>
+                <a:graphic xmlns:a="http://schemas.openxmlformats.org/drawingml/2006/main">
+                  <a:graphicData uri="http://schemas.microsoft.com/office/word/2010/wordprocessingShape">
+                    <wps:wsp>
+                      <wps:cNvCnPr/>
+                      <wps:spPr>
+                        <a:xfrm>
+                          <a:off x="0" y="0"/>
+                          <a:ext cx="618490" cy="1206500"/>
+                        </a:xfrm>
+                        <a:prstGeom prst="straightConnector1">
+                          <a:avLst/>
+                        </a:prstGeom>
+                        <a:ln>
+                          <a:solidFill>
+                            <a:srgbClr val="FFFF00"/>
+                          </a:solidFill>
+                          <a:tailEnd type="triangle"/>
+                        </a:ln>
+                      </wps:spPr>
+                      <wps:style>
+                        <a:lnRef idx="1">
+                          <a:schemeClr val="accent1"/>
+                        </a:lnRef>
+                        <a:fillRef idx="0">
+                          <a:schemeClr val="accent1"/>
+                        </a:fillRef>
+                        <a:effectRef idx="0">
+                          <a:schemeClr val="accent1"/>
+                        </a:effectRef>
+                        <a:fontRef idx="minor">
+                          <a:schemeClr val="tx1"/>
+                        </a:fontRef>
+                      </wps:style>
+                      <wps:bodyPr/>
+                    </wps:wsp>
+                  </a:graphicData>
+                </a:graphic>
+              </wp:anchor>
+            </w:drawing>
+          </mc:Choice>
+          <mc:Fallback>
+            <w:pict>
+              <v:shape w14:anchorId="18AFA5FB" id="Straight Arrow Connector 20" o:spid="_x0000_s1026" type="#_x0000_t32" style="position:absolute;margin-left:183pt;margin-top:42pt;width:48.7pt;height:95pt;z-index:251675648;visibility:visible;mso-wrap-style:square;mso-wrap-distance-left:9pt;mso-wrap-distance-top:0;mso-wrap-distance-right:9pt;mso-wrap-distance-bottom:0;mso-position-horizontal:absolute;mso-position-horizontal-relative:text;mso-position-vertical:absolute;mso-position-vertical-relative:text" o:gfxdata="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" strokecolor="yellow" strokeweight=".5pt">
+                <v:stroke endarrow="block" joinstyle="miter"/>
+              </v:shape>
+            </w:pict>
+          </mc:Fallback>
+        </mc:AlternateContent>
+      </w:r>
+      <w:r>
+        <w:rPr>
+          <w:noProof/>
+        </w:rPr>
+        <mc:AlternateContent>
+          <mc:Choice Requires="wps">
+            <w:drawing>
+              <wp:anchor distT="0" distB="0" distL="114300" distR="114300" simplePos="0" relativeHeight="251674624" behindDoc="0" locked="0" layoutInCell="1" allowOverlap="1">
+                <wp:simplePos x="0" y="0"/>
+                <wp:positionH relativeFrom="column">
+                  <wp:posOffset>2000250</wp:posOffset>
+                </wp:positionH>
+                <wp:positionV relativeFrom="paragraph">
+                  <wp:posOffset>1111250</wp:posOffset>
+                </wp:positionV>
+                <wp:extent cx="1657350" cy="857250"/>
+                <wp:effectExtent l="38100" t="0" r="19050" b="57150"/>
+                <wp:wrapNone/>
+                <wp:docPr id="13" name="Straight Arrow Connector 13"/>
+                <wp:cNvGraphicFramePr/>
+                <a:graphic xmlns:a="http://schemas.openxmlformats.org/drawingml/2006/main">
+                  <a:graphicData uri="http://schemas.microsoft.com/office/word/2010/wordprocessingShape">
+                    <wps:wsp>
+                      <wps:cNvCnPr/>
+                      <wps:spPr>
+                        <a:xfrm flipH="1">
+                          <a:off x="0" y="0"/>
+                          <a:ext cx="1657350" cy="857250"/>
+                        </a:xfrm>
+                        <a:prstGeom prst="straightConnector1">
+                          <a:avLst/>
+                        </a:prstGeom>
+                        <a:ln>
+                          <a:solidFill>
+                            <a:srgbClr val="FFFF00"/>
+                          </a:solidFill>
+                          <a:tailEnd type="triangle"/>
+                        </a:ln>
+                      </wps:spPr>
+                      <wps:style>
+                        <a:lnRef idx="1">
+                          <a:schemeClr val="accent1"/>
+                        </a:lnRef>
+                        <a:fillRef idx="0">
+                          <a:schemeClr val="accent1"/>
+                        </a:fillRef>
+                        <a:effectRef idx="0">
+                          <a:schemeClr val="accent1"/>
+                        </a:effectRef>
+                        <a:fontRef idx="minor">
+                          <a:schemeClr val="tx1"/>
+                        </a:fontRef>
+                      </wps:style>
+                      <wps:bodyPr/>
+                    </wps:wsp>
+                  </a:graphicData>
+                </a:graphic>
+              </wp:anchor>
+            </w:drawing>
+          </mc:Choice>
+          <mc:Fallback>
+            <w:pict>
+              <v:shape w14:anchorId="0A77437A" id="Straight Arrow Connector 13" o:spid="_x0000_s1026" type="#_x0000_t32" style="position:absolute;margin-left:157.5pt;margin-top:87.5pt;width:130.5pt;height:67.5pt;flip:x;z-index:251674624;visibility:visible;mso-wrap-style:square;mso-wrap-distance-left:9pt;mso-wrap-distance-top:0;mso-wrap-distance-right:9pt;mso-wrap-distance-bottom:0;mso-position-horizontal:absolute;mso-position-horizontal-relative:text;mso-position-vertical:absolute;mso-position-vertical-relative:text" o:gfxdata="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" strokecolor="yellow" strokeweight=".5pt">
+                <v:stroke endarrow="block" joinstyle="miter"/>
+              </v:shape>
+            </w:pict>
+          </mc:Fallback>
+        </mc:AlternateContent>
+      </w:r>
+      <w:r>
+        <w:rPr>
+          <w:noProof/>
+        </w:rPr>
+        <mc:AlternateContent>
+          <mc:Choice Requires="wps">
+            <w:drawing>
+              <wp:anchor distT="0" distB="0" distL="114300" distR="114300" simplePos="0" relativeHeight="251673600" behindDoc="0" locked="0" layoutInCell="1" allowOverlap="1">
+                <wp:simplePos x="0" y="0"/>
+                <wp:positionH relativeFrom="column">
+                  <wp:posOffset>1460500</wp:posOffset>
+                </wp:positionH>
+                <wp:positionV relativeFrom="paragraph">
+                  <wp:posOffset>1143000</wp:posOffset>
+                </wp:positionV>
+                <wp:extent cx="781050" cy="1581150"/>
+                <wp:effectExtent l="0" t="0" r="19050" b="19050"/>
+                <wp:wrapNone/>
+                <wp:docPr id="12" name="Rectangle 12"/>
+                <wp:cNvGraphicFramePr/>
+                <a:graphic xmlns:a="http://schemas.openxmlformats.org/drawingml/2006/main">
+                  <a:graphicData uri="http://schemas.microsoft.com/office/word/2010/wordprocessingShape">
+                    <wps:wsp>
+                      <wps:cNvSpPr/>
+                      <wps:spPr>
+                        <a:xfrm>
+                          <a:off x="0" y="0"/>
+                          <a:ext cx="781050" cy="1581150"/>
+                        </a:xfrm>
+                        <a:prstGeom prst="rect">
+                          <a:avLst/>
+                        </a:prstGeom>
+                      </wps:spPr>
+                      <wps:style>
+                        <a:lnRef idx="2">
+                          <a:schemeClr val="accent1">
+                            <a:shade val="50000"/>
+                          </a:schemeClr>
+                        </a:lnRef>
+                        <a:fillRef idx="1">
+                          <a:schemeClr val="accent1"/>
+                        </a:fillRef>
+                        <a:effectRef idx="0">
+                          <a:schemeClr val="accent1"/>
+                        </a:effectRef>
+                        <a:fontRef idx="minor">
+                          <a:schemeClr val="lt1"/>
+                        </a:fontRef>
+                      </wps:style>
+                      <wps:txbx>
+                        <w:txbxContent>
+                          <w:p>
+                            <w:pPr>
+                              <w:jc w:val="center"/>
+                            </w:pPr>
+                            <w:proofErr w:type="spellStart"/>
+                            <w:proofErr w:type="gramStart"/>
+                            <w:r>
+                              <w:t>Fn</w:t>
+                            </w:r>
+                            <w:proofErr w:type="spellEnd"/>
+                            <w:r>
+                              <w:t>(</w:t>
+                            </w:r>
+                            <w:proofErr w:type="gramEnd"/>
+                            <w:r>
+                              <w:t>){}</w:t>
+                            </w:r>
+                          </w:p>
+                          <w:p>
+                            <w:pPr>
+                              <w:jc w:val="center"/>
+                            </w:pPr>
+                            <w:proofErr w:type="spellStart"/>
+                            <w:proofErr w:type="gramStart"/>
+                            <w:r>
+                              <w:t>Fn</w:t>
+                            </w:r>
+                            <w:proofErr w:type="spellEnd"/>
+                            <w:r>
+                              <w:t>(</w:t>
+                            </w:r>
+                            <w:proofErr w:type="gramEnd"/>
+                            <w:r>
+                              <w:t>){}</w:t>
+                            </w:r>
+                          </w:p>
+                        </w:txbxContent>
+                      </wps:txbx>
+                      <wps:bodyPr rot="0" spcFirstLastPara="0" vertOverflow="overflow" horzOverflow="overflow" vert="horz" wrap="square" lIns="91440" tIns="45720" rIns="91440" bIns="45720" numCol="1" spcCol="0" rtlCol="0" fromWordArt="0" anchor="ctr" anchorCtr="0" forceAA="0" compatLnSpc="1">
+                        <a:prstTxWarp prst="textNoShape">
+                          <a:avLst/>
+                        </a:prstTxWarp>
+                        <a:noAutofit/>
+                      </wps:bodyPr>
+                    </wps:wsp>
+                  </a:graphicData>
+                </a:graphic>
+              </wp:anchor>
+            </w:drawing>
+          </mc:Choice>
+          <mc:Fallback>
+            <w:pict>
+              <v:rect id="Rectangle 12" o:spid="_x0000_s1033" style="position:absolute;margin-left:115pt;margin-top:90pt;width:61.5pt;height:124.5pt;z-index:251673600;visibility:visible;mso-wrap-style:square;mso-wrap-distance-left:9pt;mso-wrap-distance-top:0;mso-wrap-distance-right:9pt;mso-wrap-distance-bottom:0;mso-position-horizontal:absolute;mso-position-horizontal-relative:text;mso-position-vertical:absolute;mso-position-vertical-relative:text;v-text-anchor:middle" o:gfxdata="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" fillcolor="#5b9bd5 [3204]" strokecolor="#1f4d78 [1604]" strokeweight="1pt">
+                <v:textbox>
+                  <w:txbxContent>
+                    <w:p>
+                      <w:pPr>
+                        <w:jc w:val="center"/>
+                      </w:pPr>
+                      <w:proofErr w:type="spellStart"/>
+                      <w:proofErr w:type="gramStart"/>
+                      <w:r>
+                        <w:t>Fn</w:t>
+                      </w:r>
+                      <w:proofErr w:type="spellEnd"/>
+                      <w:r>
+                        <w:t>(</w:t>
+                      </w:r>
+                      <w:proofErr w:type="gramEnd"/>
+                      <w:r>
+                        <w:t>){}</w:t>
+                      </w:r>
+                    </w:p>
+                    <w:p>
+                      <w:pPr>
+                        <w:jc w:val="center"/>
+                      </w:pPr>
+                      <w:proofErr w:type="spellStart"/>
+                      <w:proofErr w:type="gramStart"/>
+                      <w:r>
+                        <w:t>Fn</w:t>
+                      </w:r>
+                      <w:proofErr w:type="spellEnd"/>
+                      <w:r>
+                        <w:t>(</w:t>
+                      </w:r>
+                      <w:proofErr w:type="gramEnd"/>
+                      <w:r>
+                        <w:t>){}</w:t>
+                      </w:r>
+                    </w:p>
+                  </w:txbxContent>
+                </v:textbox>
+              </v:rect>
+            </w:pict>
+          </mc:Fallback>
+        </mc:AlternateContent>
+      </w:r>
+      <w:r>
+        <w:rPr>
+          <w:noProof/>
+        </w:rPr>
+        <mc:AlternateContent>
+          <mc:Choice Requires="wps">
+            <w:drawing>
+              <wp:anchor distT="0" distB="0" distL="114300" distR="114300" simplePos="0" relativeHeight="251667456" behindDoc="0" locked="0" layoutInCell="1" allowOverlap="1">
+                <wp:simplePos x="0" y="0"/>
+                <wp:positionH relativeFrom="column">
+                  <wp:posOffset>3359150</wp:posOffset>
+                </wp:positionH>
+                <wp:positionV relativeFrom="paragraph">
+                  <wp:posOffset>-488950</wp:posOffset>
+                </wp:positionV>
+                <wp:extent cx="1518920" cy="1790700"/>
+                <wp:effectExtent l="0" t="0" r="24130" b="19050"/>
+                <wp:wrapNone/>
+                <wp:docPr id="9" name="Rounded Rectangle 9"/>
+                <wp:cNvGraphicFramePr/>
+                <a:graphic xmlns:a="http://schemas.openxmlformats.org/drawingml/2006/main">
+                  <a:graphicData uri="http://schemas.microsoft.com/office/word/2010/wordprocessingShape">
+                    <wps:wsp>
+                      <wps:cNvSpPr/>
+                      <wps:spPr>
+                        <a:xfrm>
+                          <a:off x="0" y="0"/>
+                          <a:ext cx="1518920" cy="1790700"/>
+                        </a:xfrm>
+                        <a:prstGeom prst="roundRect">
+                          <a:avLst/>
+                        </a:prstGeom>
+                      </wps:spPr>
+                      <wps:style>
+                        <a:lnRef idx="2">
+                          <a:schemeClr val="accent1">
+                            <a:shade val="50000"/>
+                          </a:schemeClr>
+                        </a:lnRef>
+                        <a:fillRef idx="1">
+                          <a:schemeClr val="accent1"/>
+                        </a:fillRef>
+                        <a:effectRef idx="0">
+                          <a:schemeClr val="accent1"/>
+                        </a:effectRef>
+                        <a:fontRef idx="minor">
+                          <a:schemeClr val="lt1"/>
+                        </a:fontRef>
+                      </wps:style>
+                      <wps:txbx>
+                        <w:txbxContent>
+                          <w:p>
+                            <w:pPr>
+                              <w:jc w:val="center"/>
+                            </w:pPr>
+                            <w:proofErr w:type="gramStart"/>
+                            <w:r>
+                              <w:t>a</w:t>
+                            </w:r>
+                            <w:proofErr w:type="gramEnd"/>
+                            <w:r>
+                              <w:t xml:space="preserve">: </w:t>
+                            </w:r>
+                            <w:r>
+                              <w:t>20</w:t>
+                            </w:r>
+                            <w:r>
+                              <w:t>,</w:t>
+                            </w:r>
+                          </w:p>
+                          <w:p>
+                            <w:pPr>
+                              <w:jc w:val="center"/>
+                            </w:pPr>
+                            <w:proofErr w:type="gramStart"/>
+                            <w:r>
+                              <w:t>i:</w:t>
+                            </w:r>
+                            <w:proofErr w:type="gramEnd"/>
+                            <w:r>
+                              <w:t>0</w:t>
+                            </w:r>
+                            <w:r>
+                              <w:t>,</w:t>
+                            </w:r>
+                          </w:p>
+                          <w:p>
+                            <w:pPr>
+                              <w:jc w:val="center"/>
+                            </w:pPr>
+                            <w:proofErr w:type="spellStart"/>
+                            <w:proofErr w:type="gramStart"/>
+                            <w:r>
+                              <w:t>arguemntObject</w:t>
+                            </w:r>
+                            <w:proofErr w:type="spellEnd"/>
+                            <w:proofErr w:type="gramEnd"/>
+                            <w:r>
+                              <w:t>:</w:t>
+                            </w:r>
+                            <w:r>
+                              <w:t xml:space="preserve"> null,</w:t>
+                            </w:r>
+                          </w:p>
+                          <w:p>
+                            <w:pPr>
+                              <w:jc w:val="center"/>
+                            </w:pPr>
+                            <w:proofErr w:type="gramStart"/>
+                            <w:r>
+                              <w:t>x:</w:t>
+                            </w:r>
+                            <w:proofErr w:type="gramEnd"/>
+                            <w:r>
+                              <w:t>100</w:t>
+                            </w:r>
+                            <w:r>
+                              <w:t>,</w:t>
+                            </w:r>
+                          </w:p>
+                          <w:p>
+                            <w:pPr>
+                              <w:jc w:val="center"/>
+                            </w:pPr>
+                            <w:proofErr w:type="spellStart"/>
+                            <w:proofErr w:type="gramStart"/>
+                            <w:r>
+                              <w:t>fnB</w:t>
+                            </w:r>
+                            <w:proofErr w:type="spellEnd"/>
+                            <w:proofErr w:type="gramEnd"/>
+                            <w:r>
+                              <w:t xml:space="preserve"> = undefined</w:t>
+                            </w:r>
+                          </w:p>
+                          <w:p>
+                            <w:pPr>
+                              <w:jc w:val="center"/>
+                            </w:pPr>
+                          </w:p>
+                          <w:p>
+                            <w:pPr>
+                              <w:jc w:val="center"/>
+                            </w:pPr>
+                          </w:p>
+                        </w:txbxContent>
+                      </wps:txbx>
+                      <wps:bodyPr rot="0" spcFirstLastPara="0" vertOverflow="overflow" horzOverflow="overflow" vert="horz" wrap="square" lIns="91440" tIns="45720" rIns="91440" bIns="45720" numCol="1" spcCol="0" rtlCol="0" fromWordArt="0" anchor="ctr" anchorCtr="0" forceAA="0" compatLnSpc="1">
+                        <a:prstTxWarp prst="textNoShape">
+                          <a:avLst/>
+                        </a:prstTxWarp>
+                        <a:noAutofit/>
+                      </wps:bodyPr>
+                    </wps:wsp>
+                  </a:graphicData>
+                </a:graphic>
+                <wp14:sizeRelV relativeFrom="margin">
+                  <wp14:pctHeight>0</wp14:pctHeight>
+                </wp14:sizeRelV>
+              </wp:anchor>
+            </w:drawing>
+          </mc:Choice>
+          <mc:Fallback>
+            <w:pict>
+              <v:roundrect id="Rounded Rectangle 9" o:spid="_x0000_s1034" style="position:absolute;margin-left:264.5pt;margin-top:-38.5pt;width:119.6pt;height:141pt;z-index:251667456;visibility:visible;mso-wrap-style:square;mso-height-percent:0;mso-wrap-distance-left:9pt;mso-wrap-distance-top:0;mso-wrap-distance-right:9pt;mso-wrap-distance-bottom:0;mso-position-horizontal:absolute;mso-position-horizontal-relative:text;mso-position-vertical:absolute;mso-position-vertical-relative:text;mso-height-percent:0;mso-height-relative:margin;v-text-anchor:middle" arcsize="10923f" o:gfxdata="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" fillcolor="#5b9bd5 [3204]" strokecolor="#1f4d78 [1604]" strokeweight="1pt">
+                <v:stroke joinstyle="miter"/>
+                <v:textbox>
+                  <w:txbxContent>
+                    <w:p>
+                      <w:pPr>
+                        <w:jc w:val="center"/>
+                      </w:pPr>
+                      <w:proofErr w:type="gramStart"/>
+                      <w:r>
+                        <w:t>a</w:t>
+                      </w:r>
+                      <w:proofErr w:type="gramEnd"/>
+                      <w:r>
+                        <w:t xml:space="preserve">: </w:t>
+                      </w:r>
+                      <w:r>
+                        <w:t>20</w:t>
+                      </w:r>
+                      <w:r>
+                        <w:t>,</w:t>
+                      </w:r>
+                    </w:p>
+                    <w:p>
+                      <w:pPr>
+                        <w:jc w:val="center"/>
+                      </w:pPr>
+                      <w:proofErr w:type="gramStart"/>
+                      <w:r>
+                        <w:t>i:</w:t>
+                      </w:r>
+                      <w:proofErr w:type="gramEnd"/>
+                      <w:r>
+                        <w:t>0</w:t>
+                      </w:r>
+                      <w:r>
+                        <w:t>,</w:t>
+                      </w:r>
+                    </w:p>
+                    <w:p>
+                      <w:pPr>
+                        <w:jc w:val="center"/>
+                      </w:pPr>
+                      <w:proofErr w:type="spellStart"/>
+                      <w:proofErr w:type="gramStart"/>
+                      <w:r>
+                        <w:t>arguemntObject</w:t>
+                      </w:r>
+                      <w:proofErr w:type="spellEnd"/>
+                      <w:proofErr w:type="gramEnd"/>
+                      <w:r>
+                        <w:t>:</w:t>
+                      </w:r>
+                      <w:r>
+                        <w:t xml:space="preserve"> null,</w:t>
+                      </w:r>
+                    </w:p>
+                    <w:p>
+                      <w:pPr>
+                        <w:jc w:val="center"/>
+                      </w:pPr>
+                      <w:proofErr w:type="gramStart"/>
+                      <w:r>
+                        <w:t>x:</w:t>
+                      </w:r>
+                      <w:proofErr w:type="gramEnd"/>
+                      <w:r>
+                        <w:t>100</w:t>
+                      </w:r>
+                      <w:r>
+                        <w:t>,</w:t>
+                      </w:r>
+                    </w:p>
+                    <w:p>
+                      <w:pPr>
+                        <w:jc w:val="center"/>
+                      </w:pPr>
+                      <w:proofErr w:type="spellStart"/>
+                      <w:proofErr w:type="gramStart"/>
+                      <w:r>
+                        <w:t>fnB</w:t>
+                      </w:r>
+                      <w:proofErr w:type="spellEnd"/>
+                      <w:proofErr w:type="gramEnd"/>
+                      <w:r>
+                        <w:t xml:space="preserve"> = undefined</w:t>
+                      </w:r>
+                    </w:p>
+                    <w:p>
+                      <w:pPr>
+                        <w:jc w:val="center"/>
+                      </w:pPr>
+                    </w:p>
+                    <w:p>
+                      <w:pPr>
+                        <w:jc w:val="center"/>
+                      </w:pPr>
+                    </w:p>
+                  </w:txbxContent>
+                </v:textbox>
+              </v:roundrect>
+            </w:pict>
+          </mc:Fallback>
+        </mc:AlternateContent>
+      </w:r>
       <w:r>
         <w:rPr>
           <w:noProof/>
@@ -94,7 +2078,7 @@
                 <v:stroke joinstyle="miter"/>
                 <v:path gradientshapeok="t" o:connecttype="rect"/>
               </v:shapetype>
-              <v:shape id="Text Box 17" o:spid="_x0000_s1026" type="#_x0000_t202" style="position:absolute;margin-left:314.1pt;margin-top:117.9pt;width:23.3pt;height:21.55pt;z-index:251672576;visibility:visible;mso-wrap-style:square;mso-width-percent:0;mso-wrap-distance-left:9pt;mso-wrap-distance-top:0;mso-wrap-distance-right:9pt;mso-wrap-distance-bottom:0;mso-position-horizontal:absolute;mso-position-horizontal-relative:text;mso-position-vertical:absolute;mso-position-vertical-relative:text;mso-width-percent:0;mso-width-relative:margin;v-text-anchor:top" o:gfxdata="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" fillcolor="white [3201]" strokeweight=".5pt">
+              <v:shape id="Text Box 17" o:spid="_x0000_s1035" type="#_x0000_t202" style="position:absolute;margin-left:314.1pt;margin-top:117.9pt;width:23.3pt;height:21.55pt;z-index:251672576;visibility:visible;mso-wrap-style:square;mso-width-percent:0;mso-wrap-distance-left:9pt;mso-wrap-distance-top:0;mso-wrap-distance-right:9pt;mso-wrap-distance-bottom:0;mso-position-horizontal:absolute;mso-position-horizontal-relative:text;mso-position-vertical:absolute;mso-position-vertical-relative:text;mso-width-percent:0;mso-width-relative:margin;v-text-anchor:top" o:gfxdata="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" fillcolor="white [3201]" strokeweight=".5pt">
                 <v:textbox>
                   <w:txbxContent>
                     <w:p>
@@ -173,9 +2157,11 @@
                       <wps:txbx>
                         <w:txbxContent>
                           <w:p>
-                            <w:r>
-                              <w:t>20</w:t>
-                            </w:r>
+                            <w:proofErr w:type="gramStart"/>
+                            <w:r>
+                              <w:t>undefined</w:t>
+                            </w:r>
+                            <w:proofErr w:type="gramEnd"/>
                           </w:p>
                         </w:txbxContent>
                       </wps:txbx>
@@ -196,13 +2182,15 @@
           </mc:Choice>
           <mc:Fallback>
             <w:pict>
-              <v:shape id="Text Box 16" o:spid="_x0000_s1027" type="#_x0000_t202" style="position:absolute;margin-left:341.65pt;margin-top:117.9pt;width:43.05pt;height:20.45pt;z-index:251671552;visibility:visible;mso-wrap-style:square;mso-height-percent:0;mso-wrap-distance-left:9pt;mso-wrap-distance-top:0;mso-wrap-distance-right:9pt;mso-wrap-distance-bottom:0;mso-position-horizontal:absolute;mso-position-horizontal-relative:text;mso-position-vertical:absolute;mso-position-vertical-relative:text;mso-height-percent:0;mso-height-relative:margin;v-text-anchor:top" o:gfxdata="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" fillcolor="white [3201]" strokeweight=".5pt">
+              <v:shape id="Text Box 16" o:spid="_x0000_s1036" type="#_x0000_t202" style="position:absolute;margin-left:341.65pt;margin-top:117.9pt;width:43.05pt;height:20.45pt;z-index:251671552;visibility:visible;mso-wrap-style:square;mso-height-percent:0;mso-wrap-distance-left:9pt;mso-wrap-distance-top:0;mso-wrap-distance-right:9pt;mso-wrap-distance-bottom:0;mso-position-horizontal:absolute;mso-position-horizontal-relative:text;mso-position-vertical:absolute;mso-position-vertical-relative:text;mso-height-percent:0;mso-height-relative:margin;v-text-anchor:top" o:gfxdata="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" fillcolor="white [3201]" strokeweight=".5pt">
                 <v:textbox>
                   <w:txbxContent>
                     <w:p>
-                      <w:r>
-                        <w:t>20</w:t>
-                      </w:r>
+                      <w:proofErr w:type="gramStart"/>
+                      <w:r>
+                        <w:t>undefined</w:t>
+                      </w:r>
+                      <w:proofErr w:type="gramEnd"/>
                     </w:p>
                   </w:txbxContent>
                 </v:textbox>
@@ -370,241 +2358,8 @@
           </mc:Choice>
           <mc:Fallback>
             <w:pict>
-              <v:roundrect w14:anchorId="74C01D00" id="Rounded Rectangle 14" o:spid="_x0000_s1026" style="position:absolute;margin-left:302.8pt;margin-top:107.65pt;width:106.6pt;height:106.25pt;z-index:251669504;visibility:visible;mso-wrap-style:square;mso-height-percent:0;mso-wrap-distance-left:9pt;mso-wrap-distance-top:0;mso-wrap-distance-right:9pt;mso-wrap-distance-bottom:0;mso-position-horizontal:absolute;mso-position-horizontal-relative:text;mso-position-vertical:absolute;mso-position-vertical-relative:text;mso-height-percent:0;mso-height-relative:margin;v-text-anchor:middle" arcsize="10923f" o:gfxdata="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" fillcolor="#5b9bd5 [3204]" strokecolor="#1f4d78 [1604]" strokeweight="1pt">
+              <v:roundrect w14:anchorId="43144E94" id="Rounded Rectangle 14" o:spid="_x0000_s1026" style="position:absolute;margin-left:302.8pt;margin-top:107.65pt;width:106.6pt;height:106.25pt;z-index:251669504;visibility:visible;mso-wrap-style:square;mso-height-percent:0;mso-wrap-distance-left:9pt;mso-wrap-distance-top:0;mso-wrap-distance-right:9pt;mso-wrap-distance-bottom:0;mso-position-horizontal:absolute;mso-position-horizontal-relative:text;mso-position-vertical:absolute;mso-position-vertical-relative:text;mso-height-percent:0;mso-height-relative:margin;v-text-anchor:middle" arcsize="10923f" o:gfxdata="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" fillcolor="#5b9bd5 [3204]" strokecolor="#1f4d78 [1604]" strokeweight="1pt">
                 <v:stroke joinstyle="miter"/>
-              </v:roundrect>
-            </w:pict>
-          </mc:Fallback>
-        </mc:AlternateContent>
-      </w:r>
-      <w:r>
-        <w:rPr>
-          <w:noProof/>
-        </w:rPr>
-        <mc:AlternateContent>
-          <mc:Choice Requires="wps">
-            <w:drawing>
-              <wp:anchor distT="0" distB="0" distL="114300" distR="114300" simplePos="0" relativeHeight="251667456" behindDoc="0" locked="0" layoutInCell="1" allowOverlap="1">
-                <wp:simplePos x="0" y="0"/>
-                <wp:positionH relativeFrom="column">
-                  <wp:posOffset>3361765</wp:posOffset>
-                </wp:positionH>
-                <wp:positionV relativeFrom="paragraph">
-                  <wp:posOffset>-488576</wp:posOffset>
-                </wp:positionV>
-                <wp:extent cx="1518920" cy="1528482"/>
-                <wp:effectExtent l="0" t="0" r="24130" b="14605"/>
-                <wp:wrapNone/>
-                <wp:docPr id="9" name="Rounded Rectangle 9"/>
-                <wp:cNvGraphicFramePr/>
-                <a:graphic xmlns:a="http://schemas.openxmlformats.org/drawingml/2006/main">
-                  <a:graphicData uri="http://schemas.microsoft.com/office/word/2010/wordprocessingShape">
-                    <wps:wsp>
-                      <wps:cNvSpPr/>
-                      <wps:spPr>
-                        <a:xfrm>
-                          <a:off x="0" y="0"/>
-                          <a:ext cx="1518920" cy="1528482"/>
-                        </a:xfrm>
-                        <a:prstGeom prst="roundRect">
-                          <a:avLst/>
-                        </a:prstGeom>
-                      </wps:spPr>
-                      <wps:style>
-                        <a:lnRef idx="2">
-                          <a:schemeClr val="accent1">
-                            <a:shade val="50000"/>
-                          </a:schemeClr>
-                        </a:lnRef>
-                        <a:fillRef idx="1">
-                          <a:schemeClr val="accent1"/>
-                        </a:fillRef>
-                        <a:effectRef idx="0">
-                          <a:schemeClr val="accent1"/>
-                        </a:effectRef>
-                        <a:fontRef idx="minor">
-                          <a:schemeClr val="lt1"/>
-                        </a:fontRef>
-                      </wps:style>
-                      <wps:txbx>
-                        <w:txbxContent>
-                          <w:p>
-                            <w:pPr>
-                              <w:jc w:val="center"/>
-                            </w:pPr>
-                            <w:proofErr w:type="gramStart"/>
-                            <w:r>
-                              <w:t>a</w:t>
-                            </w:r>
-                            <w:proofErr w:type="gramEnd"/>
-                            <w:r>
-                              <w:t xml:space="preserve">: </w:t>
-                            </w:r>
-                            <w:r>
-                              <w:t>20</w:t>
-                            </w:r>
-                            <w:r>
-                              <w:t>,</w:t>
-                            </w:r>
-                          </w:p>
-                          <w:p>
-                            <w:pPr>
-                              <w:jc w:val="center"/>
-                            </w:pPr>
-                            <w:proofErr w:type="gramStart"/>
-                            <w:r>
-                              <w:t>i:</w:t>
-                            </w:r>
-                            <w:proofErr w:type="gramEnd"/>
-                            <w:r>
-                              <w:t>0</w:t>
-                            </w:r>
-                            <w:r>
-                              <w:t>,</w:t>
-                            </w:r>
-                          </w:p>
-                          <w:p>
-                            <w:pPr>
-                              <w:jc w:val="center"/>
-                            </w:pPr>
-                            <w:proofErr w:type="spellStart"/>
-                            <w:proofErr w:type="gramStart"/>
-                            <w:r>
-                              <w:t>arguemntObject</w:t>
-                            </w:r>
-                            <w:proofErr w:type="spellEnd"/>
-                            <w:proofErr w:type="gramEnd"/>
-                            <w:r>
-                              <w:t>:</w:t>
-                            </w:r>
-                            <w:r>
-                              <w:t xml:space="preserve"> null,</w:t>
-                            </w:r>
-                          </w:p>
-                          <w:p>
-                            <w:pPr>
-                              <w:jc w:val="center"/>
-                            </w:pPr>
-                            <w:proofErr w:type="gramStart"/>
-                            <w:r>
-                              <w:t>x:</w:t>
-                            </w:r>
-                            <w:proofErr w:type="gramEnd"/>
-                            <w:r>
-                              <w:t>100</w:t>
-                            </w:r>
-                          </w:p>
-                          <w:p>
-                            <w:pPr>
-                              <w:jc w:val="center"/>
-                            </w:pPr>
-                          </w:p>
-                          <w:p>
-                            <w:pPr>
-                              <w:jc w:val="center"/>
-                            </w:pPr>
-                          </w:p>
-                        </w:txbxContent>
-                      </wps:txbx>
-                      <wps:bodyPr rot="0" spcFirstLastPara="0" vertOverflow="overflow" horzOverflow="overflow" vert="horz" wrap="square" lIns="91440" tIns="45720" rIns="91440" bIns="45720" numCol="1" spcCol="0" rtlCol="0" fromWordArt="0" anchor="ctr" anchorCtr="0" forceAA="0" compatLnSpc="1">
-                        <a:prstTxWarp prst="textNoShape">
-                          <a:avLst/>
-                        </a:prstTxWarp>
-                        <a:noAutofit/>
-                      </wps:bodyPr>
-                    </wps:wsp>
-                  </a:graphicData>
-                </a:graphic>
-                <wp14:sizeRelV relativeFrom="margin">
-                  <wp14:pctHeight>0</wp14:pctHeight>
-                </wp14:sizeRelV>
-              </wp:anchor>
-            </w:drawing>
-          </mc:Choice>
-          <mc:Fallback>
-            <w:pict>
-              <v:roundrect id="Rounded Rectangle 9" o:spid="_x0000_s1029" style="position:absolute;margin-left:264.7pt;margin-top:-38.45pt;width:119.6pt;height:120.35pt;z-index:251667456;visibility:visible;mso-wrap-style:square;mso-height-percent:0;mso-wrap-distance-left:9pt;mso-wrap-distance-top:0;mso-wrap-distance-right:9pt;mso-wrap-distance-bottom:0;mso-position-horizontal:absolute;mso-position-horizontal-relative:text;mso-position-vertical:absolute;mso-position-vertical-relative:text;mso-height-percent:0;mso-height-relative:margin;v-text-anchor:middle" arcsize="10923f" o:gfxdata="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" fillcolor="#5b9bd5 [3204]" strokecolor="#1f4d78 [1604]" strokeweight="1pt">
-                <v:stroke joinstyle="miter"/>
-                <v:textbox>
-                  <w:txbxContent>
-                    <w:p>
-                      <w:pPr>
-                        <w:jc w:val="center"/>
-                      </w:pPr>
-                      <w:proofErr w:type="gramStart"/>
-                      <w:r>
-                        <w:t>a</w:t>
-                      </w:r>
-                      <w:proofErr w:type="gramEnd"/>
-                      <w:r>
-                        <w:t xml:space="preserve">: </w:t>
-                      </w:r>
-                      <w:r>
-                        <w:t>20</w:t>
-                      </w:r>
-                      <w:r>
-                        <w:t>,</w:t>
-                      </w:r>
-                    </w:p>
-                    <w:p>
-                      <w:pPr>
-                        <w:jc w:val="center"/>
-                      </w:pPr>
-                      <w:proofErr w:type="gramStart"/>
-                      <w:r>
-                        <w:t>i:</w:t>
-                      </w:r>
-                      <w:proofErr w:type="gramEnd"/>
-                      <w:r>
-                        <w:t>0</w:t>
-                      </w:r>
-                      <w:r>
-                        <w:t>,</w:t>
-                      </w:r>
-                    </w:p>
-                    <w:p>
-                      <w:pPr>
-                        <w:jc w:val="center"/>
-                      </w:pPr>
-                      <w:proofErr w:type="spellStart"/>
-                      <w:proofErr w:type="gramStart"/>
-                      <w:r>
-                        <w:t>arguemntObject</w:t>
-                      </w:r>
-                      <w:proofErr w:type="spellEnd"/>
-                      <w:proofErr w:type="gramEnd"/>
-                      <w:r>
-                        <w:t>:</w:t>
-                      </w:r>
-                      <w:r>
-                        <w:t xml:space="preserve"> null,</w:t>
-                      </w:r>
-                    </w:p>
-                    <w:p>
-                      <w:pPr>
-                        <w:jc w:val="center"/>
-                      </w:pPr>
-                      <w:proofErr w:type="gramStart"/>
-                      <w:r>
-                        <w:t>x:</w:t>
-                      </w:r>
-                      <w:proofErr w:type="gramEnd"/>
-                      <w:r>
-                        <w:t>100</w:t>
-                      </w:r>
-                    </w:p>
-                    <w:p>
-                      <w:pPr>
-                        <w:jc w:val="center"/>
-                      </w:pPr>
-                    </w:p>
-                    <w:p>
-                      <w:pPr>
-                        <w:jc w:val="center"/>
-                      </w:pPr>
-                    </w:p>
-                  </w:txbxContent>
-                </v:textbox>
               </v:roundrect>
             </w:pict>
           </mc:Fallback>
@@ -666,16 +2421,10 @@
                               <w:jc w:val="center"/>
                             </w:pPr>
                             <w:r>
-                              <w:t>Activation/Va</w:t>
+                              <w:t>Activation/Variable object</w:t>
                             </w:r>
                             <w:bookmarkStart w:id="0" w:name="_GoBack"/>
-                            <w:r>
-                              <w:t>ri</w:t>
-                            </w:r>
                             <w:bookmarkEnd w:id="0"/>
-                            <w:r>
-                              <w:t>able object</w:t>
-                            </w:r>
                           </w:p>
                         </w:txbxContent>
                       </wps:txbx>
@@ -1035,7 +2784,7 @@
           </mc:Choice>
           <mc:Fallback>
             <w:pict>
-              <v:rect id="Rectangle 5" o:spid="_x0000_s1032" style="position:absolute;margin-left:25.05pt;margin-top:115.4pt;width:51.2pt;height:27.2pt;z-index:251663360;visibility:visible;mso-wrap-style:square;mso-wrap-distance-left:9pt;mso-wrap-distance-top:0;mso-wrap-distance-right:9pt;mso-wrap-distance-bottom:0;mso-position-horizontal:absolute;mso-position-horizontal-relative:text;mso-position-vertical:absolute;mso-position-vertical-relative:text;v-text-anchor:middle" o:gfxdata="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" fillcolor="#5b9bd5 [3204]" strokecolor="#1f4d78 [1604]" strokeweight="1pt">
+              <v:rect id="Rectangle 5" o:spid="_x0000_s1040" style="position:absolute;margin-left:25.05pt;margin-top:115.4pt;width:51.2pt;height:27.2pt;z-index:251663360;visibility:visible;mso-wrap-style:square;mso-wrap-distance-left:9pt;mso-wrap-distance-top:0;mso-wrap-distance-right:9pt;mso-wrap-distance-bottom:0;mso-position-horizontal:absolute;mso-position-horizontal-relative:text;mso-position-vertical:absolute;mso-position-vertical-relative:text;v-text-anchor:middle" o:gfxdata="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" fillcolor="#5b9bd5 [3204]" strokecolor="#1f4d78 [1604]" strokeweight="1pt">
                 <v:textbox>
                   <w:txbxContent>
                     <w:p>
@@ -1131,6 +2880,9 @@
                             <w:r>
                               <w:t>:</w:t>
                             </w:r>
+                            <w:r>
+                              <w:t>[]</w:t>
+                            </w:r>
                           </w:p>
                           <w:p>
                             <w:pPr>
@@ -1161,7 +2913,7 @@
           </mc:Choice>
           <mc:Fallback>
             <w:pict>
-              <v:roundrect id="Rounded Rectangle 4" o:spid="_x0000_s1033" style="position:absolute;margin-left:122.8pt;margin-top:-22.25pt;width:108.7pt;height:75.2pt;z-index:251662336;visibility:visible;mso-wrap-style:square;mso-wrap-distance-left:9pt;mso-wrap-distance-top:0;mso-wrap-distance-right:9pt;mso-wrap-distance-bottom:0;mso-position-horizontal:absolute;mso-position-horizontal-relative:text;mso-position-vertical:absolute;mso-position-vertical-relative:text;v-text-anchor:middle" arcsize="10923f" o:gfxdata="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" fillcolor="#5b9bd5 [3204]" strokecolor="#1f4d78 [1604]" strokeweight="1pt">
+              <v:roundrect id="Rounded Rectangle 4" o:spid="_x0000_s1041" style="position:absolute;margin-left:122.8pt;margin-top:-22.25pt;width:108.7pt;height:75.2pt;z-index:251662336;visibility:visible;mso-wrap-style:square;mso-wrap-distance-left:9pt;mso-wrap-distance-top:0;mso-wrap-distance-right:9pt;mso-wrap-distance-bottom:0;mso-position-horizontal:absolute;mso-position-horizontal-relative:text;mso-position-vertical:absolute;mso-position-vertical-relative:text;v-text-anchor:middle" arcsize="10923f" o:gfxdata="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" fillcolor="#5b9bd5 [3204]" strokecolor="#1f4d78 [1604]" strokeweight="1pt">
                 <v:stroke joinstyle="miter"/>
                 <v:textbox>
                   <w:txbxContent>
@@ -1191,6 +2943,9 @@
                       <w:proofErr w:type="gramEnd"/>
                       <w:r>
                         <w:t>:</w:t>
+                      </w:r>
+                      <w:r>
+                        <w:t>[]</w:t>
                       </w:r>
                     </w:p>
                     <w:p>
@@ -1369,7 +3124,7 @@
           </mc:Choice>
           <mc:Fallback>
             <w:pict>
-              <v:rect w14:anchorId="36A1B147" id="Rectangle 2" o:spid="_x0000_s1026" style="position:absolute;margin-left:19.05pt;margin-top:-22.25pt;width:66.35pt;height:172.25pt;z-index:251660288;visibility:visible;mso-wrap-style:square;mso-wrap-distance-left:9pt;mso-wrap-distance-top:0;mso-wrap-distance-right:9pt;mso-wrap-distance-bottom:0;mso-position-horizontal:absolute;mso-position-horizontal-relative:text;mso-position-vertical:absolute;mso-position-vertical-relative:text;v-text-anchor:middle" o:gfxdata="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" fillcolor="#5b9bd5 [3204]" strokecolor="#1f4d78 [1604]" strokeweight="1pt"/>
+              <v:rect w14:anchorId="39C97D6B" id="Rectangle 2" o:spid="_x0000_s1026" style="position:absolute;margin-left:19.05pt;margin-top:-22.25pt;width:66.35pt;height:172.25pt;z-index:251660288;visibility:visible;mso-wrap-style:square;mso-wrap-distance-left:9pt;mso-wrap-distance-top:0;mso-wrap-distance-right:9pt;mso-wrap-distance-bottom:0;mso-position-horizontal:absolute;mso-position-horizontal-relative:text;mso-position-vertical:absolute;mso-position-vertical-relative:text;v-text-anchor:middle" o:gfxdata="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" fillcolor="#5b9bd5 [3204]" strokecolor="#1f4d78 [1604]" strokeweight="1pt"/>
             </w:pict>
           </mc:Fallback>
         </mc:AlternateContent>
@@ -1383,8 +3138,8 @@
             <w:drawing>
               <wp:anchor distT="0" distB="0" distL="114300" distR="114300" simplePos="0" relativeHeight="251659264" behindDoc="0" locked="0" layoutInCell="1" allowOverlap="1">
                 <wp:simplePos x="0" y="0"/>
-                <wp:positionH relativeFrom="column">
-                  <wp:posOffset>-94129</wp:posOffset>
+                <wp:positionH relativeFrom="margin">
+                  <wp:align>center</wp:align>
                 </wp:positionH>
                 <wp:positionV relativeFrom="paragraph">
                   <wp:posOffset>-609600</wp:posOffset>
@@ -1437,8 +3192,9 @@
           </mc:Choice>
           <mc:Fallback>
             <w:pict>
-              <v:roundrect w14:anchorId="503F70A4" id="Rounded Rectangle 1" o:spid="_x0000_s1026" style="position:absolute;margin-left:-7.4pt;margin-top:-48pt;width:481.75pt;height:273.55pt;z-index:251659264;visibility:visible;mso-wrap-style:square;mso-wrap-distance-left:9pt;mso-wrap-distance-top:0;mso-wrap-distance-right:9pt;mso-wrap-distance-bottom:0;mso-position-horizontal:absolute;mso-position-horizontal-relative:text;mso-position-vertical:absolute;mso-position-vertical-relative:text;v-text-anchor:middle" arcsize="10923f" o:gfxdata="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" fillcolor="#5b9bd5 [3204]" strokecolor="#1f4d78 [1604]" strokeweight="1pt">
+              <v:roundrect w14:anchorId="49CADCA6" id="Rounded Rectangle 1" o:spid="_x0000_s1026" style="position:absolute;margin-left:0;margin-top:-48pt;width:481.75pt;height:273.55pt;z-index:251659264;visibility:visible;mso-wrap-style:square;mso-wrap-distance-left:9pt;mso-wrap-distance-top:0;mso-wrap-distance-right:9pt;mso-wrap-distance-bottom:0;mso-position-horizontal:center;mso-position-horizontal-relative:margin;mso-position-vertical:absolute;mso-position-vertical-relative:text;v-text-anchor:middle" arcsize="10923f" o:gfxdata="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" fillcolor="#5b9bd5 [3204]" strokecolor="#1f4d78 [1604]" strokeweight="1pt">
                 <v:stroke joinstyle="miter"/>
+                <w10:wrap anchorx="margin"/>
               </v:roundrect>
             </w:pict>
           </mc:Fallback>

</xml_diff>